<commit_message>
Fixed test, and documented
</commit_message>
<xml_diff>
--- a/Documents/V7 - 03-06-24/V7-R-TPI-SamuelDosSantos-Documentation_SocialShuffle.docx
+++ b/Documents/V7 - 03-06-24/V7-R-TPI-SamuelDosSantos-Documentation_SocialShuffle.docx
@@ -1,6 +1,6 @@
 
 <file path=word/document.xml><?xml version="1.0" encoding="utf-8"?>
-<w:document xmlns:wpc="http://schemas.microsoft.com/office/word/2010/wordprocessingCanvas" xmlns:cx="http://schemas.microsoft.com/office/drawing/2014/chartex" xmlns:cx1="http://schemas.microsoft.com/office/drawing/2015/9/8/chartex" xmlns:cx2="http://schemas.microsoft.com/office/drawing/2015/10/21/chartex" xmlns:cx3="http://schemas.microsoft.com/office/drawing/2016/5/9/chartex" xmlns:cx4="http://schemas.microsoft.com/office/drawing/2016/5/10/chartex" xmlns:cx5="http://schemas.microsoft.com/office/drawing/2016/5/11/chartex" xmlns:cx6="http://schemas.microsoft.com/office/drawing/2016/5/12/chartex" xmlns:cx7="http://schemas.microsoft.com/office/drawing/2016/5/13/chartex" xmlns:cx8="http://schemas.microsoft.com/office/drawing/2016/5/14/chartex" xmlns:mc="http://schemas.openxmlformats.org/markup-compatibility/2006" xmlns:aink="http://schemas.microsoft.com/office/drawing/2016/ink" xmlns:am3d="http://schemas.microsoft.com/office/drawing/2017/model3d" xmlns:o="urn:schemas-microsoft-com:office:office" xmlns:oel="http://schemas.microsoft.com/office/2019/extlst" xmlns:r="http://schemas.openxmlformats.org/officeDocument/2006/relationships" xmlns:m="http://schemas.openxmlformats.org/officeDocument/2006/math" xmlns:v="urn:schemas-microsoft-com:vml" xmlns:wp14="http://schemas.microsoft.com/office/word/2010/wordprocessingDrawing" xmlns:wp="http://schemas.openxmlformats.org/drawingml/2006/wordprocessingDrawing" xmlns:w10="urn:schemas-microsoft-com:office:word" xmlns:w="http://schemas.openxmlformats.org/wordprocessingml/2006/main" xmlns:w14="http://schemas.microsoft.com/office/word/2010/wordml" xmlns:w15="http://schemas.microsoft.com/office/word/2012/wordml" xmlns:w16cex="http://schemas.microsoft.com/office/word/2018/wordml/cex" xmlns:w16cid="http://schemas.microsoft.com/office/word/2016/wordml/cid" xmlns:w16="http://schemas.microsoft.com/office/word/2018/wordml" xmlns:w16sdtdh="http://schemas.microsoft.com/office/word/2020/wordml/sdtdatahash" xmlns:w16se="http://schemas.microsoft.com/office/word/2015/wordml/symex" xmlns:wpg="http://schemas.microsoft.com/office/word/2010/wordprocessingGroup" xmlns:wpi="http://schemas.microsoft.com/office/word/2010/wordprocessingInk" xmlns:wne="http://schemas.microsoft.com/office/word/2006/wordml" xmlns:wps="http://schemas.microsoft.com/office/word/2010/wordprocessingShape" mc:Ignorable="w14 w15 w16se w16cid w16 w16cex w16sdtdh wp14">
+<w:document xmlns:wpc="http://schemas.microsoft.com/office/word/2010/wordprocessingCanvas" xmlns:cx="http://schemas.microsoft.com/office/drawing/2014/chartex" xmlns:cx1="http://schemas.microsoft.com/office/drawing/2015/9/8/chartex" xmlns:cx2="http://schemas.microsoft.com/office/drawing/2015/10/21/chartex" xmlns:cx3="http://schemas.microsoft.com/office/drawing/2016/5/9/chartex" xmlns:cx4="http://schemas.microsoft.com/office/drawing/2016/5/10/chartex" xmlns:cx5="http://schemas.microsoft.com/office/drawing/2016/5/11/chartex" xmlns:cx6="http://schemas.microsoft.com/office/drawing/2016/5/12/chartex" xmlns:cx7="http://schemas.microsoft.com/office/drawing/2016/5/13/chartex" xmlns:cx8="http://schemas.microsoft.com/office/drawing/2016/5/14/chartex" xmlns:mc="http://schemas.openxmlformats.org/markup-compatibility/2006" xmlns:aink="http://schemas.microsoft.com/office/drawing/2016/ink" xmlns:am3d="http://schemas.microsoft.com/office/drawing/2017/model3d" xmlns:o="urn:schemas-microsoft-com:office:office" xmlns:oel="http://schemas.microsoft.com/office/2019/extlst" xmlns:r="http://schemas.openxmlformats.org/officeDocument/2006/relationships" xmlns:m="http://schemas.openxmlformats.org/officeDocument/2006/math" xmlns:v="urn:schemas-microsoft-com:vml" xmlns:wp14="http://schemas.microsoft.com/office/word/2010/wordprocessingDrawing" xmlns:wp="http://schemas.openxmlformats.org/drawingml/2006/wordprocessingDrawing" xmlns:w10="urn:schemas-microsoft-com:office:word" xmlns:w="http://schemas.openxmlformats.org/wordprocessingml/2006/main" xmlns:w14="http://schemas.microsoft.com/office/word/2010/wordml" xmlns:w15="http://schemas.microsoft.com/office/word/2012/wordml" xmlns:w16cex="http://schemas.microsoft.com/office/word/2018/wordml/cex" xmlns:w16cid="http://schemas.microsoft.com/office/word/2016/wordml/cid" xmlns:w16="http://schemas.microsoft.com/office/word/2018/wordml" xmlns:w16du="http://schemas.microsoft.com/office/word/2023/wordml/word16du" xmlns:w16sdtdh="http://schemas.microsoft.com/office/word/2020/wordml/sdtdatahash" xmlns:w16se="http://schemas.microsoft.com/office/word/2015/wordml/symex" xmlns:wpg="http://schemas.microsoft.com/office/word/2010/wordprocessingGroup" xmlns:wpi="http://schemas.microsoft.com/office/word/2010/wordprocessingInk" xmlns:wne="http://schemas.microsoft.com/office/word/2006/wordml" xmlns:wps="http://schemas.microsoft.com/office/word/2010/wordprocessingShape" mc:Ignorable="w14 w15 w16se w16cid w16 w16cex w16sdtdh w16du wp14">
   <w:body>
     <w:p>
       <w:pPr>
@@ -9656,14 +9656,27 @@
         <w:pStyle w:val="Lgende"/>
         <w:jc w:val="center"/>
       </w:pPr>
-      <w:fldSimple w:instr=" SEQ Figure \* ARABIC ">
-        <w:r>
-          <w:rPr>
-            <w:noProof/>
-          </w:rPr>
-          <w:t>1</w:t>
-        </w:r>
-      </w:fldSimple>
+      <w:r>
+        <w:fldChar w:fldCharType="begin"/>
+      </w:r>
+      <w:r>
+        <w:instrText xml:space="preserve"> SEQ Figure \* ARABIC </w:instrText>
+      </w:r>
+      <w:r>
+        <w:fldChar w:fldCharType="separate"/>
+      </w:r>
+      <w:r>
+        <w:rPr>
+          <w:noProof/>
+        </w:rPr>
+        <w:t>1</w:t>
+      </w:r>
+      <w:r>
+        <w:rPr>
+          <w:noProof/>
+        </w:rPr>
+        <w:fldChar w:fldCharType="end"/>
+      </w:r>
       <w:r>
         <w:t>. Représentation schématique du modèle M</w:t>
       </w:r>
@@ -9757,14 +9770,27 @@
       <w:pPr>
         <w:pStyle w:val="Lgende"/>
       </w:pPr>
-      <w:fldSimple w:instr=" SEQ Figure \* ARABIC ">
-        <w:r>
-          <w:rPr>
-            <w:noProof/>
-          </w:rPr>
-          <w:t>2</w:t>
-        </w:r>
-      </w:fldSimple>
+      <w:r>
+        <w:fldChar w:fldCharType="begin"/>
+      </w:r>
+      <w:r>
+        <w:instrText xml:space="preserve"> SEQ Figure \* ARABIC </w:instrText>
+      </w:r>
+      <w:r>
+        <w:fldChar w:fldCharType="separate"/>
+      </w:r>
+      <w:r>
+        <w:rPr>
+          <w:noProof/>
+        </w:rPr>
+        <w:t>2</w:t>
+      </w:r>
+      <w:r>
+        <w:rPr>
+          <w:noProof/>
+        </w:rPr>
+        <w:fldChar w:fldCharType="end"/>
+      </w:r>
       <w:r>
         <w:t>. Représentation schématique du modèle MVC appliqué à Laravel.</w:t>
       </w:r>
@@ -9908,14 +9934,27 @@
       <w:pPr>
         <w:pStyle w:val="Lgende"/>
       </w:pPr>
-      <w:fldSimple w:instr=" SEQ Figure \* ARABIC ">
-        <w:r>
-          <w:rPr>
-            <w:noProof/>
-          </w:rPr>
-          <w:t>3</w:t>
-        </w:r>
-      </w:fldSimple>
+      <w:r>
+        <w:fldChar w:fldCharType="begin"/>
+      </w:r>
+      <w:r>
+        <w:instrText xml:space="preserve"> SEQ Figure \* ARABIC </w:instrText>
+      </w:r>
+      <w:r>
+        <w:fldChar w:fldCharType="separate"/>
+      </w:r>
+      <w:r>
+        <w:rPr>
+          <w:noProof/>
+        </w:rPr>
+        <w:t>3</w:t>
+      </w:r>
+      <w:r>
+        <w:rPr>
+          <w:noProof/>
+        </w:rPr>
+        <w:fldChar w:fldCharType="end"/>
+      </w:r>
       <w:r>
         <w:t>. Modèle Conceptuel de Données (MCD) pour l’application SocialShuffle</w:t>
       </w:r>
@@ -9975,14 +10014,27 @@
       <w:pPr>
         <w:pStyle w:val="Lgende"/>
       </w:pPr>
-      <w:fldSimple w:instr=" SEQ Figure \* ARABIC ">
-        <w:r>
-          <w:rPr>
-            <w:noProof/>
-          </w:rPr>
-          <w:t>4</w:t>
-        </w:r>
-      </w:fldSimple>
+      <w:r>
+        <w:fldChar w:fldCharType="begin"/>
+      </w:r>
+      <w:r>
+        <w:instrText xml:space="preserve"> SEQ Figure \* ARABIC </w:instrText>
+      </w:r>
+      <w:r>
+        <w:fldChar w:fldCharType="separate"/>
+      </w:r>
+      <w:r>
+        <w:rPr>
+          <w:noProof/>
+        </w:rPr>
+        <w:t>4</w:t>
+      </w:r>
+      <w:r>
+        <w:rPr>
+          <w:noProof/>
+        </w:rPr>
+        <w:fldChar w:fldCharType="end"/>
+      </w:r>
       <w:r>
         <w:t>. Modèle Logique de Données (MLD) pour l’application SocialShuffle</w:t>
       </w:r>
@@ -10061,14 +10113,27 @@
       <w:pPr>
         <w:pStyle w:val="Lgende"/>
       </w:pPr>
-      <w:fldSimple w:instr=" SEQ Figure \* ARABIC ">
-        <w:r>
-          <w:rPr>
-            <w:noProof/>
-          </w:rPr>
-          <w:t>5</w:t>
-        </w:r>
-      </w:fldSimple>
+      <w:r>
+        <w:fldChar w:fldCharType="begin"/>
+      </w:r>
+      <w:r>
+        <w:instrText xml:space="preserve"> SEQ Figure \* ARABIC </w:instrText>
+      </w:r>
+      <w:r>
+        <w:fldChar w:fldCharType="separate"/>
+      </w:r>
+      <w:r>
+        <w:rPr>
+          <w:noProof/>
+        </w:rPr>
+        <w:t>5</w:t>
+      </w:r>
+      <w:r>
+        <w:rPr>
+          <w:noProof/>
+        </w:rPr>
+        <w:fldChar w:fldCharType="end"/>
+      </w:r>
       <w:r>
         <w:t>. Représentation des interactions principales avec le site.</w:t>
       </w:r>
@@ -10358,14 +10423,27 @@
         <w:pStyle w:val="Lgende"/>
         <w:jc w:val="center"/>
       </w:pPr>
-      <w:fldSimple w:instr=" SEQ Figure \* ARABIC ">
-        <w:r>
-          <w:rPr>
-            <w:noProof/>
-          </w:rPr>
-          <w:t>7</w:t>
-        </w:r>
-      </w:fldSimple>
+      <w:r>
+        <w:fldChar w:fldCharType="begin"/>
+      </w:r>
+      <w:r>
+        <w:instrText xml:space="preserve"> SEQ Figure \* ARABIC </w:instrText>
+      </w:r>
+      <w:r>
+        <w:fldChar w:fldCharType="separate"/>
+      </w:r>
+      <w:r>
+        <w:rPr>
+          <w:noProof/>
+        </w:rPr>
+        <w:t>7</w:t>
+      </w:r>
+      <w:r>
+        <w:rPr>
+          <w:noProof/>
+        </w:rPr>
+        <w:fldChar w:fldCharType="end"/>
+      </w:r>
       <w:r>
         <w:t>. Maquette de la page principale en version desktop</w:t>
       </w:r>
@@ -10451,14 +10529,27 @@
         <w:pStyle w:val="Lgende"/>
         <w:jc w:val="center"/>
       </w:pPr>
-      <w:fldSimple w:instr=" SEQ Figure \* ARABIC ">
-        <w:r>
-          <w:rPr>
-            <w:noProof/>
-          </w:rPr>
-          <w:t>8</w:t>
-        </w:r>
-      </w:fldSimple>
+      <w:r>
+        <w:fldChar w:fldCharType="begin"/>
+      </w:r>
+      <w:r>
+        <w:instrText xml:space="preserve"> SEQ Figure \* ARABIC </w:instrText>
+      </w:r>
+      <w:r>
+        <w:fldChar w:fldCharType="separate"/>
+      </w:r>
+      <w:r>
+        <w:rPr>
+          <w:noProof/>
+        </w:rPr>
+        <w:t>8</w:t>
+      </w:r>
+      <w:r>
+        <w:rPr>
+          <w:noProof/>
+        </w:rPr>
+        <w:fldChar w:fldCharType="end"/>
+      </w:r>
       <w:r>
         <w:t>. Exemple de formulaire avec la maquette d’ajout des membres</w:t>
       </w:r>
@@ -10528,7 +10619,7 @@
           <w:noProof/>
         </w:rPr>
         <w:drawing>
-          <wp:inline distT="0" distB="0" distL="0" distR="0" wp14:anchorId="72783EF0" wp14:editId="35A4C98A">
+          <wp:inline distT="0" distB="0" distL="0" distR="0" wp14:anchorId="72783EF0" wp14:editId="3BABA260">
             <wp:extent cx="5759450" cy="5235575"/>
             <wp:effectExtent l="19050" t="19050" r="12700" b="22225"/>
             <wp:docPr id="27" name="Image 27" descr="Une image contenant texte, capture d’écran, logiciel, Page web&#10;&#10;Description générée automatiquement"/>
@@ -10581,14 +10672,27 @@
       <w:pPr>
         <w:pStyle w:val="Lgende"/>
       </w:pPr>
-      <w:fldSimple w:instr=" SEQ Figure \* ARABIC ">
-        <w:r>
-          <w:rPr>
-            <w:noProof/>
-          </w:rPr>
-          <w:t>9</w:t>
-        </w:r>
-      </w:fldSimple>
+      <w:r>
+        <w:fldChar w:fldCharType="begin"/>
+      </w:r>
+      <w:r>
+        <w:instrText xml:space="preserve"> SEQ Figure \* ARABIC </w:instrText>
+      </w:r>
+      <w:r>
+        <w:fldChar w:fldCharType="separate"/>
+      </w:r>
+      <w:r>
+        <w:rPr>
+          <w:noProof/>
+        </w:rPr>
+        <w:t>9</w:t>
+      </w:r>
+      <w:r>
+        <w:rPr>
+          <w:noProof/>
+        </w:rPr>
+        <w:fldChar w:fldCharType="end"/>
+      </w:r>
       <w:r>
         <w:t>. Exemple de formulaire avec la maquette d’ajout des membres en version mobile.</w:t>
       </w:r>
@@ -10677,14 +10781,27 @@
         <w:pStyle w:val="Lgende"/>
         <w:jc w:val="center"/>
       </w:pPr>
-      <w:fldSimple w:instr=" SEQ Figure \* ARABIC ">
-        <w:r>
-          <w:rPr>
-            <w:noProof/>
-          </w:rPr>
-          <w:t>10</w:t>
-        </w:r>
-      </w:fldSimple>
+      <w:r>
+        <w:fldChar w:fldCharType="begin"/>
+      </w:r>
+      <w:r>
+        <w:instrText xml:space="preserve"> SEQ Figure \* ARABIC </w:instrText>
+      </w:r>
+      <w:r>
+        <w:fldChar w:fldCharType="separate"/>
+      </w:r>
+      <w:r>
+        <w:rPr>
+          <w:noProof/>
+        </w:rPr>
+        <w:t>10</w:t>
+      </w:r>
+      <w:r>
+        <w:rPr>
+          <w:noProof/>
+        </w:rPr>
+        <w:fldChar w:fldCharType="end"/>
+      </w:r>
       <w:r>
         <w:t>. Page de paramétrage d’une équipe</w:t>
       </w:r>
@@ -10736,7 +10853,15 @@
         <w:fldChar w:fldCharType="begin"/>
       </w:r>
       <w:r>
-        <w:instrText xml:space="preserve"> XE "factories:Outil de </w:instrText>
+        <w:instrText xml:space="preserve"> XE "</w:instrText>
+      </w:r>
+      <w:proofErr w:type="spellStart"/>
+      <w:r>
+        <w:instrText>factories:Outil</w:instrText>
+      </w:r>
+      <w:proofErr w:type="spellEnd"/>
+      <w:r>
+        <w:instrText xml:space="preserve"> de </w:instrText>
       </w:r>
       <w:r>
         <w:instrText>L</w:instrText>
@@ -10808,29 +10933,103 @@
       </w:pPr>
       <w:bookmarkStart w:id="28" w:name="_Toc168034305"/>
       <w:r>
-        <w:t xml:space="preserve">Laravel </w:t>
+        <w:t>Laravel Dusk</w:t>
+      </w:r>
+      <w:bookmarkEnd w:id="28"/>
+    </w:p>
+    <w:p>
+      <w:r>
+        <w:t>Laravel Dusk</w:t>
+      </w:r>
+      <w:r>
+        <w:fldChar w:fldCharType="begin"/>
+      </w:r>
+      <w:r>
+        <w:instrText xml:space="preserve"> XE "</w:instrText>
       </w:r>
       <w:proofErr w:type="spellStart"/>
       <w:r>
-        <w:t>Dusk</w:t>
-      </w:r>
-      <w:bookmarkEnd w:id="28"/>
+        <w:instrText>Dusk:Outil</w:instrText>
+      </w:r>
       <w:proofErr w:type="spellEnd"/>
-    </w:p>
-    <w:p>
-      <w:r>
-        <w:t xml:space="preserve">Laravel </w:t>
+      <w:r>
+        <w:instrText xml:space="preserve"> de tests fonctionnant avec Laravel qui permet de simuler des intéractions utilisateurs." </w:instrText>
+      </w:r>
+      <w:r>
+        <w:fldChar w:fldCharType="end"/>
+      </w:r>
+      <w:r>
+        <w:rPr>
+          <w:color w:val="FF0000"/>
+        </w:rPr>
+        <w:t>*</w:t>
+      </w:r>
+      <w:r>
+        <w:rPr>
+          <w:rStyle w:val="Appelnotedebasdep"/>
+        </w:rPr>
+        <w:footnoteReference w:id="6"/>
+      </w:r>
+      <w:r>
+        <w:t xml:space="preserve"> est un outil </w:t>
+      </w:r>
+      <w:r>
+        <w:t>qui s’intègre</w:t>
+      </w:r>
+      <w:r>
+        <w:t xml:space="preserve"> à Laravel</w:t>
+      </w:r>
+      <w:r>
+        <w:t xml:space="preserve"> et</w:t>
+      </w:r>
+      <w:r>
+        <w:t xml:space="preserve"> qui s’inscrit dans la catégorie des tests de navigateurs. Il permet notamment de simuler des interactions</w:t>
+      </w:r>
+      <w:r>
+        <w:t xml:space="preserve"> qu’effectuerai</w:t>
+      </w:r>
+      <w:r>
+        <w:t xml:space="preserve"> un utilisateur avec </w:t>
+      </w:r>
+      <w:r>
+        <w:t>un</w:t>
+      </w:r>
+      <w:r>
+        <w:t xml:space="preserve"> site</w:t>
+      </w:r>
+    </w:p>
+    <w:p/>
+    <w:p>
+      <w:r>
+        <w:t xml:space="preserve">Ce type de tests et très intéressant car ils sont effectués en </w:t>
+      </w:r>
+      <w:r>
+        <w:t>interagissant directement avec le produit. Cela permet donc par exemple de tester le bon fonctionnement des différents formulaires. Il sera donc possible de tester la création des équipes avec leurs membres et la génération automatique des groupes</w:t>
+      </w:r>
+    </w:p>
+    <w:p/>
+    <w:p>
+      <w:r>
+        <w:t xml:space="preserve">L’utilisation de </w:t>
       </w:r>
       <w:proofErr w:type="spellStart"/>
       <w:r>
-        <w:t>Dusk</w:t>
+        <w:t>ChromeDriver</w:t>
       </w:r>
       <w:proofErr w:type="spellEnd"/>
       <w:r>
         <w:fldChar w:fldCharType="begin"/>
       </w:r>
       <w:r>
-        <w:instrText xml:space="preserve"> XE "Dusk:Outil de tests fonctionnant avec Laravel qui permet de simuler des intéractions utilisateurs." </w:instrText>
+        <w:instrText xml:space="preserve"> XE "</w:instrText>
+      </w:r>
+      <w:proofErr w:type="spellStart"/>
+      <w:r>
+        <w:instrText>ChromeDriver:Pilote</w:instrText>
+      </w:r>
+      <w:proofErr w:type="spellEnd"/>
+      <w:r>
+        <w:instrText xml:space="preserve"> qui permet à Laravel Dusk de d'accéder au navigateur chrome." </w:instrText>
       </w:r>
       <w:r>
         <w:fldChar w:fldCharType="end"/>
@@ -10842,136 +11041,68 @@
         <w:t>*</w:t>
       </w:r>
       <w:r>
+        <w:t xml:space="preserve"> permet à </w:t>
+      </w:r>
+      <w:r>
+        <w:t>L</w:t>
+      </w:r>
+      <w:r>
+        <w:t>aravel Dusk de pouvoir lancer le site sur un navigateur.</w:t>
+      </w:r>
+    </w:p>
+    <w:p/>
+    <w:p>
+      <w:pPr>
+        <w:pStyle w:val="Titre3"/>
+      </w:pPr>
+      <w:bookmarkStart w:id="29" w:name="_Toc168034306"/>
+      <w:r>
+        <w:t>Tests automatisés avec GitHub Action</w:t>
+      </w:r>
+      <w:bookmarkEnd w:id="29"/>
+    </w:p>
+    <w:p>
+      <w:proofErr w:type="spellStart"/>
+      <w:r>
+        <w:t>Github</w:t>
+      </w:r>
+      <w:proofErr w:type="spellEnd"/>
+      <w:r>
+        <w:t xml:space="preserve"> Actions</w:t>
+      </w:r>
+      <w:r>
+        <w:fldChar w:fldCharType="begin"/>
+      </w:r>
+      <w:r>
+        <w:instrText xml:space="preserve"> XE "</w:instrText>
+      </w:r>
+      <w:proofErr w:type="spellStart"/>
+      <w:r>
+        <w:instrText>Github</w:instrText>
+      </w:r>
+      <w:proofErr w:type="spellEnd"/>
+      <w:r>
+        <w:instrText xml:space="preserve"> Actions:Outil d'intégration continue (CI/CD) de GitHub." </w:instrText>
+      </w:r>
+      <w:r>
+        <w:fldChar w:fldCharType="end"/>
+      </w:r>
+      <w:r>
+        <w:rPr>
+          <w:color w:val="FF0000"/>
+        </w:rPr>
+        <w:t>*</w:t>
+      </w:r>
+      <w:r>
         <w:rPr>
           <w:rStyle w:val="Appelnotedebasdep"/>
         </w:rPr>
-        <w:footnoteReference w:id="6"/>
-      </w:r>
-      <w:r>
-        <w:t xml:space="preserve"> est un outil </w:t>
-      </w:r>
-      <w:r>
-        <w:t>qui s’intègre</w:t>
-      </w:r>
-      <w:r>
-        <w:t xml:space="preserve"> à Laravel</w:t>
-      </w:r>
-      <w:r>
-        <w:t xml:space="preserve"> et</w:t>
-      </w:r>
-      <w:r>
-        <w:t xml:space="preserve"> qui s’inscrit dans la catégorie des tests de navigateurs. Il permet notamment de simuler des interactions</w:t>
-      </w:r>
-      <w:r>
-        <w:t xml:space="preserve"> qu’effectuerai</w:t>
-      </w:r>
-      <w:r>
-        <w:t xml:space="preserve"> un utilisateur avec </w:t>
-      </w:r>
-      <w:r>
-        <w:t>un</w:t>
-      </w:r>
-      <w:r>
-        <w:t xml:space="preserve"> site</w:t>
-      </w:r>
-    </w:p>
-    <w:p/>
-    <w:p>
-      <w:r>
-        <w:t xml:space="preserve">Ce type de tests et très intéressant car ils sont effectués en </w:t>
-      </w:r>
-      <w:r>
-        <w:t>interagissant directement avec le produit. Cela permet donc par exemple de tester le bon fonctionnement des différents formulaires. Il sera donc possible de tester la création des équipes avec leurs membres et la génération automatique des groupes</w:t>
-      </w:r>
-    </w:p>
-    <w:p/>
-    <w:p>
-      <w:r>
-        <w:t xml:space="preserve">L’utilisation de </w:t>
-      </w:r>
-      <w:proofErr w:type="spellStart"/>
-      <w:r>
-        <w:t>ChromeDriver</w:t>
-      </w:r>
-      <w:proofErr w:type="spellEnd"/>
-      <w:r>
-        <w:fldChar w:fldCharType="begin"/>
-      </w:r>
-      <w:r>
-        <w:instrText xml:space="preserve"> XE "ChromeDriver:Pilote qui permet à Laravel Dusk de d'accéder au navigateur chrome." </w:instrText>
-      </w:r>
-      <w:r>
-        <w:fldChar w:fldCharType="end"/>
-      </w:r>
-      <w:r>
-        <w:rPr>
-          <w:color w:val="FF0000"/>
-        </w:rPr>
-        <w:t>*</w:t>
-      </w:r>
-      <w:r>
-        <w:t xml:space="preserve"> permet à </w:t>
-      </w:r>
-      <w:r>
-        <w:t>L</w:t>
-      </w:r>
-      <w:r>
-        <w:t xml:space="preserve">aravel </w:t>
-      </w:r>
-      <w:proofErr w:type="spellStart"/>
-      <w:r>
-        <w:t>Dusk</w:t>
-      </w:r>
-      <w:proofErr w:type="spellEnd"/>
-      <w:r>
-        <w:t xml:space="preserve"> de pouvoir lancer le site sur un navigateur.</w:t>
-      </w:r>
-    </w:p>
-    <w:p/>
-    <w:p>
-      <w:pPr>
-        <w:pStyle w:val="Titre3"/>
-      </w:pPr>
-      <w:bookmarkStart w:id="29" w:name="_Toc168034306"/>
-      <w:r>
-        <w:t>Tests automatisés avec GitHub Action</w:t>
-      </w:r>
-      <w:bookmarkEnd w:id="29"/>
-    </w:p>
-    <w:p>
-      <w:proofErr w:type="spellStart"/>
-      <w:r>
-        <w:t>Github</w:t>
-      </w:r>
-      <w:proofErr w:type="spellEnd"/>
-      <w:r>
-        <w:t xml:space="preserve"> Actions</w:t>
-      </w:r>
-      <w:r>
-        <w:fldChar w:fldCharType="begin"/>
-      </w:r>
-      <w:r>
-        <w:instrText xml:space="preserve"> XE "Github Actions:Outil d'intégration continue (CI/CD) de GitHub." </w:instrText>
-      </w:r>
-      <w:r>
-        <w:fldChar w:fldCharType="end"/>
-      </w:r>
-      <w:r>
-        <w:rPr>
-          <w:color w:val="FF0000"/>
-        </w:rPr>
-        <w:t>*</w:t>
+        <w:footnoteReference w:id="7"/>
       </w:r>
       <w:r>
         <w:rPr>
           <w:rStyle w:val="Appelnotedebasdep"/>
         </w:rPr>
-        <w:footnoteReference w:id="7"/>
-      </w:r>
-      <w:r>
-        <w:rPr>
-          <w:rStyle w:val="Appelnotedebasdep"/>
-        </w:rPr>
         <w:footnoteReference w:id="8"/>
       </w:r>
       <w:r>
@@ -10984,15 +11115,7 @@
         <w:t xml:space="preserve"> Si une erreur apparait pendant un test, une notification sera affichée sur GitHub.</w:t>
       </w:r>
       <w:r>
-        <w:t xml:space="preserve"> Dans le cadre de ce projet, il sera utilisé pour automatiser les tests </w:t>
-      </w:r>
-      <w:proofErr w:type="spellStart"/>
-      <w:r>
-        <w:t>Dusk</w:t>
-      </w:r>
-      <w:proofErr w:type="spellEnd"/>
-      <w:r>
-        <w:t>.</w:t>
+        <w:t xml:space="preserve"> Dans le cadre de ce projet, il sera utilisé pour automatiser les tests Dusk.</w:t>
       </w:r>
     </w:p>
     <w:p>
@@ -11659,7 +11782,7 @@
               </wp:anchor>
             </w:drawing>
           </mc:Choice>
-          <mc:Fallback xmlns:w16du="http://schemas.microsoft.com/office/word/2023/wordml/word16du">
+          <mc:Fallback>
             <w:pict>
               <v:rect w14:anchorId="0D90C923" id="Rectangle 13" o:spid="_x0000_s1026" style="position:absolute;margin-left:93.9pt;margin-top:23.05pt;width:105.85pt;height:11.8pt;z-index:251659264;visibility:visible;mso-wrap-style:square;mso-width-percent:0;mso-height-percent:0;mso-wrap-distance-left:9pt;mso-wrap-distance-top:0;mso-wrap-distance-right:9pt;mso-wrap-distance-bottom:0;mso-position-horizontal:absolute;mso-position-horizontal-relative:text;mso-position-vertical:absolute;mso-position-vertical-relative:text;mso-width-percent:0;mso-height-percent:0;mso-width-relative:margin;mso-height-relative:margin;v-text-anchor:middle" o:gfxdata="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" filled="f" strokecolor="red" strokeweight="1.25pt"/>
             </w:pict>
@@ -11739,7 +11862,7 @@
               </wp:anchor>
             </w:drawing>
           </mc:Choice>
-          <mc:Fallback xmlns:w16du="http://schemas.microsoft.com/office/word/2023/wordml/word16du">
+          <mc:Fallback>
             <w:pict>
               <v:rect w14:anchorId="6E7965ED" id="Rectangle 14" o:spid="_x0000_s1026" style="position:absolute;margin-left:95.2pt;margin-top:92.25pt;width:65.55pt;height:11.8pt;z-index:251661312;visibility:visible;mso-wrap-style:square;mso-width-percent:0;mso-height-percent:0;mso-wrap-distance-left:9pt;mso-wrap-distance-top:0;mso-wrap-distance-right:9pt;mso-wrap-distance-bottom:0;mso-position-horizontal:absolute;mso-position-horizontal-relative:text;mso-position-vertical:absolute;mso-position-vertical-relative:text;mso-width-percent:0;mso-height-percent:0;mso-width-relative:margin;mso-height-relative:margin;v-text-anchor:middle" o:gfxdata="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" filled="f" strokecolor="red" strokeweight="1.25pt"/>
             </w:pict>
@@ -11819,7 +11942,7 @@
               </wp:anchor>
             </w:drawing>
           </mc:Choice>
-          <mc:Fallback xmlns:w16du="http://schemas.microsoft.com/office/word/2023/wordml/word16du">
+          <mc:Fallback>
             <w:pict>
               <v:rect w14:anchorId="6D3194BC" id="Rectangle 15" o:spid="_x0000_s1026" style="position:absolute;margin-left:95pt;margin-top:226pt;width:120.9pt;height:66.1pt;z-index:251663360;visibility:visible;mso-wrap-style:square;mso-width-percent:0;mso-height-percent:0;mso-wrap-distance-left:9pt;mso-wrap-distance-top:0;mso-wrap-distance-right:9pt;mso-wrap-distance-bottom:0;mso-position-horizontal:absolute;mso-position-horizontal-relative:text;mso-position-vertical:absolute;mso-position-vertical-relative:text;mso-width-percent:0;mso-height-percent:0;mso-width-relative:margin;mso-height-relative:margin;v-text-anchor:middle" o:gfxdata="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" filled="f" strokecolor="red" strokeweight="1.25pt"/>
             </w:pict>
@@ -11878,14 +12001,27 @@
       <w:pPr>
         <w:pStyle w:val="Lgende"/>
       </w:pPr>
-      <w:fldSimple w:instr=" SEQ Figure \* ARABIC ">
-        <w:r>
-          <w:rPr>
-            <w:noProof/>
-          </w:rPr>
-          <w:t>11</w:t>
-        </w:r>
-      </w:fldSimple>
+      <w:r>
+        <w:fldChar w:fldCharType="begin"/>
+      </w:r>
+      <w:r>
+        <w:instrText xml:space="preserve"> SEQ Figure \* ARABIC </w:instrText>
+      </w:r>
+      <w:r>
+        <w:fldChar w:fldCharType="separate"/>
+      </w:r>
+      <w:r>
+        <w:rPr>
+          <w:noProof/>
+        </w:rPr>
+        <w:t>11</w:t>
+      </w:r>
+      <w:r>
+        <w:rPr>
+          <w:noProof/>
+        </w:rPr>
+        <w:fldChar w:fldCharType="end"/>
+      </w:r>
       <w:r>
         <w:t xml:space="preserve">. Configuration initiale du </w:t>
       </w:r>
@@ -12103,14 +12239,27 @@
       <w:pPr>
         <w:pStyle w:val="Lgende"/>
       </w:pPr>
-      <w:fldSimple w:instr=" SEQ Figure \* ARABIC ">
-        <w:r>
-          <w:rPr>
-            <w:noProof/>
-          </w:rPr>
-          <w:t>12</w:t>
-        </w:r>
-      </w:fldSimple>
+      <w:r>
+        <w:fldChar w:fldCharType="begin"/>
+      </w:r>
+      <w:r>
+        <w:instrText xml:space="preserve"> SEQ Figure \* ARABIC </w:instrText>
+      </w:r>
+      <w:r>
+        <w:fldChar w:fldCharType="separate"/>
+      </w:r>
+      <w:r>
+        <w:rPr>
+          <w:noProof/>
+        </w:rPr>
+        <w:t>12</w:t>
+      </w:r>
+      <w:r>
+        <w:rPr>
+          <w:noProof/>
+        </w:rPr>
+        <w:fldChar w:fldCharType="end"/>
+      </w:r>
       <w:r>
         <w:t xml:space="preserve">. Page par défaut de </w:t>
       </w:r>
@@ -17154,67 +17303,26 @@
     <w:p>
       <w:pPr>
         <w:pStyle w:val="Code"/>
-        <w:rPr>
-          <w:lang w:val="fr-CH"/>
-        </w:rPr>
-      </w:pPr>
+      </w:pPr>
+      <w:r>
+        <w:t xml:space="preserve">public function </w:t>
+      </w:r>
       <w:proofErr w:type="gramStart"/>
       <w:r>
-        <w:rPr>
-          <w:lang w:val="fr-CH"/>
-        </w:rPr>
-        <w:t>public</w:t>
-      </w:r>
+        <w:t>store(</w:t>
+      </w:r>
+      <w:proofErr w:type="spellStart"/>
       <w:proofErr w:type="gramEnd"/>
-      <w:r>
-        <w:rPr>
-          <w:lang w:val="fr-CH"/>
-        </w:rPr>
-        <w:t xml:space="preserve"> </w:t>
-      </w:r>
-      <w:proofErr w:type="spellStart"/>
-      <w:r>
-        <w:rPr>
-          <w:lang w:val="fr-CH"/>
-        </w:rPr>
-        <w:t>function</w:t>
-      </w:r>
-      <w:proofErr w:type="spellEnd"/>
-      <w:r>
-        <w:rPr>
-          <w:lang w:val="fr-CH"/>
-        </w:rPr>
-        <w:t xml:space="preserve"> store(</w:t>
-      </w:r>
-      <w:proofErr w:type="spellStart"/>
       <w:r>
         <w:rPr>
           <w:i/>
           <w:iCs/>
-          <w:lang w:val="fr-CH"/>
         </w:rPr>
         <w:t>TeamRequest</w:t>
       </w:r>
       <w:proofErr w:type="spellEnd"/>
       <w:r>
-        <w:rPr>
-          <w:lang w:val="fr-CH"/>
-        </w:rPr>
-        <w:t xml:space="preserve"> $</w:t>
-      </w:r>
-      <w:proofErr w:type="spellStart"/>
-      <w:r>
-        <w:rPr>
-          <w:lang w:val="fr-CH"/>
-        </w:rPr>
-        <w:t>request</w:t>
-      </w:r>
-      <w:proofErr w:type="spellEnd"/>
-      <w:r>
-        <w:rPr>
-          <w:lang w:val="fr-CH"/>
-        </w:rPr>
-        <w:t>)</w:t>
+        <w:t xml:space="preserve"> $request)</w:t>
       </w:r>
     </w:p>
     <w:p>
@@ -18403,14 +18511,27 @@
       <w:pPr>
         <w:pStyle w:val="Lgende"/>
       </w:pPr>
-      <w:fldSimple w:instr=" SEQ Figure \* ARABIC ">
-        <w:r>
-          <w:rPr>
-            <w:noProof/>
-          </w:rPr>
-          <w:t>13</w:t>
-        </w:r>
-      </w:fldSimple>
+      <w:r>
+        <w:fldChar w:fldCharType="begin"/>
+      </w:r>
+      <w:r>
+        <w:instrText xml:space="preserve"> SEQ Figure \* ARABIC </w:instrText>
+      </w:r>
+      <w:r>
+        <w:fldChar w:fldCharType="separate"/>
+      </w:r>
+      <w:r>
+        <w:rPr>
+          <w:noProof/>
+        </w:rPr>
+        <w:t>13</w:t>
+      </w:r>
+      <w:r>
+        <w:rPr>
+          <w:noProof/>
+        </w:rPr>
+        <w:fldChar w:fldCharType="end"/>
+      </w:r>
       <w:r>
         <w:t>. Affichage de la collection des membres.</w:t>
       </w:r>
@@ -19316,14 +19437,27 @@
         <w:pStyle w:val="Lgende"/>
         <w:jc w:val="center"/>
       </w:pPr>
-      <w:fldSimple w:instr=" SEQ Figure \* ARABIC ">
-        <w:r>
-          <w:rPr>
-            <w:noProof/>
-          </w:rPr>
-          <w:t>14</w:t>
-        </w:r>
-      </w:fldSimple>
+      <w:r>
+        <w:fldChar w:fldCharType="begin"/>
+      </w:r>
+      <w:r>
+        <w:instrText xml:space="preserve"> SEQ Figure \* ARABIC </w:instrText>
+      </w:r>
+      <w:r>
+        <w:fldChar w:fldCharType="separate"/>
+      </w:r>
+      <w:r>
+        <w:rPr>
+          <w:noProof/>
+        </w:rPr>
+        <w:t>14</w:t>
+      </w:r>
+      <w:r>
+        <w:rPr>
+          <w:noProof/>
+        </w:rPr>
+        <w:fldChar w:fldCharType="end"/>
+      </w:r>
       <w:r>
         <w:t>. Formulaire d'ajout du nom lors de la création d'une équipe en version mobile.</w:t>
       </w:r>
@@ -19380,14 +19514,27 @@
         <w:pStyle w:val="Lgende"/>
         <w:jc w:val="center"/>
       </w:pPr>
-      <w:fldSimple w:instr=" SEQ Figure \* ARABIC ">
-        <w:r>
-          <w:rPr>
-            <w:noProof/>
-          </w:rPr>
-          <w:t>15</w:t>
-        </w:r>
-      </w:fldSimple>
+      <w:r>
+        <w:fldChar w:fldCharType="begin"/>
+      </w:r>
+      <w:r>
+        <w:instrText xml:space="preserve"> SEQ Figure \* ARABIC </w:instrText>
+      </w:r>
+      <w:r>
+        <w:fldChar w:fldCharType="separate"/>
+      </w:r>
+      <w:r>
+        <w:rPr>
+          <w:noProof/>
+        </w:rPr>
+        <w:t>15</w:t>
+      </w:r>
+      <w:r>
+        <w:rPr>
+          <w:noProof/>
+        </w:rPr>
+        <w:fldChar w:fldCharType="end"/>
+      </w:r>
       <w:r>
         <w:t>. Démonstration du formulaire d'ajout des membres.</w:t>
       </w:r>
@@ -19480,14 +19627,27 @@
         <w:pStyle w:val="Lgende"/>
         <w:jc w:val="center"/>
       </w:pPr>
-      <w:fldSimple w:instr=" SEQ Figure \* ARABIC ">
-        <w:r>
-          <w:rPr>
-            <w:noProof/>
-          </w:rPr>
-          <w:t>16</w:t>
-        </w:r>
-      </w:fldSimple>
+      <w:r>
+        <w:fldChar w:fldCharType="begin"/>
+      </w:r>
+      <w:r>
+        <w:instrText xml:space="preserve"> SEQ Figure \* ARABIC </w:instrText>
+      </w:r>
+      <w:r>
+        <w:fldChar w:fldCharType="separate"/>
+      </w:r>
+      <w:r>
+        <w:rPr>
+          <w:noProof/>
+        </w:rPr>
+        <w:t>16</w:t>
+      </w:r>
+      <w:r>
+        <w:rPr>
+          <w:noProof/>
+        </w:rPr>
+        <w:fldChar w:fldCharType="end"/>
+      </w:r>
       <w:r>
         <w:t>. Formulaire d'authentification</w:t>
       </w:r>
@@ -19824,14 +19984,27 @@
         <w:pStyle w:val="Lgende"/>
         <w:jc w:val="center"/>
       </w:pPr>
-      <w:fldSimple w:instr=" SEQ Figure \* ARABIC ">
-        <w:r>
-          <w:rPr>
-            <w:noProof/>
-          </w:rPr>
-          <w:t>17</w:t>
-        </w:r>
-      </w:fldSimple>
+      <w:r>
+        <w:fldChar w:fldCharType="begin"/>
+      </w:r>
+      <w:r>
+        <w:instrText xml:space="preserve"> SEQ Figure \* ARABIC </w:instrText>
+      </w:r>
+      <w:r>
+        <w:fldChar w:fldCharType="separate"/>
+      </w:r>
+      <w:r>
+        <w:rPr>
+          <w:noProof/>
+        </w:rPr>
+        <w:t>17</w:t>
+      </w:r>
+      <w:r>
+        <w:rPr>
+          <w:noProof/>
+        </w:rPr>
+        <w:fldChar w:fldCharType="end"/>
+      </w:r>
       <w:r>
         <w:t>. Affichage du nom d'utilisateur.</w:t>
       </w:r>
@@ -19905,14 +20078,27 @@
         <w:pStyle w:val="Lgende"/>
         <w:jc w:val="center"/>
       </w:pPr>
-      <w:fldSimple w:instr=" SEQ Figure \* ARABIC ">
-        <w:r>
-          <w:rPr>
-            <w:noProof/>
-          </w:rPr>
-          <w:t>18</w:t>
-        </w:r>
-      </w:fldSimple>
+      <w:r>
+        <w:fldChar w:fldCharType="begin"/>
+      </w:r>
+      <w:r>
+        <w:instrText xml:space="preserve"> SEQ Figure \* ARABIC </w:instrText>
+      </w:r>
+      <w:r>
+        <w:fldChar w:fldCharType="separate"/>
+      </w:r>
+      <w:r>
+        <w:rPr>
+          <w:noProof/>
+        </w:rPr>
+        <w:t>18</w:t>
+      </w:r>
+      <w:r>
+        <w:rPr>
+          <w:noProof/>
+        </w:rPr>
+        <w:fldChar w:fldCharType="end"/>
+      </w:r>
       <w:r>
         <w:t>. Affichage du bouton "Se déconnecter".</w:t>
       </w:r>
@@ -19943,26 +20129,28 @@
       </w:r>
       <w:r>
         <w:lastRenderedPageBreak/>
-        <w:t xml:space="preserve">d’effectuer une action, comme modifier un modèle Eloquent spécifique. Une </w:t>
-      </w:r>
+        <w:t xml:space="preserve">d’effectuer une action, comme modifier un modèle Eloquent spécifique. Une des manière de mettre en place ces autorisation est l’utilisation des </w:t>
+      </w:r>
+      <w:proofErr w:type="spellStart"/>
+      <w:r>
+        <w:t>Policies</w:t>
+      </w:r>
+      <w:proofErr w:type="spellEnd"/>
+      <w:r>
+        <w:fldChar w:fldCharType="begin"/>
+      </w:r>
+      <w:r>
+        <w:instrText xml:space="preserve"> XE "</w:instrText>
+      </w:r>
+      <w:proofErr w:type="spellStart"/>
       <w:proofErr w:type="gramStart"/>
       <w:r>
-        <w:t>des manière</w:t>
-      </w:r>
+        <w:instrText>Policies:Outil</w:instrText>
+      </w:r>
+      <w:proofErr w:type="spellEnd"/>
       <w:proofErr w:type="gramEnd"/>
       <w:r>
-        <w:t xml:space="preserve"> de mettre en place ces autorisation est l’utilisation des </w:t>
-      </w:r>
-      <w:proofErr w:type="spellStart"/>
-      <w:r>
-        <w:t>Policies</w:t>
-      </w:r>
-      <w:proofErr w:type="spellEnd"/>
-      <w:r>
-        <w:fldChar w:fldCharType="begin"/>
-      </w:r>
-      <w:r>
-        <w:instrText xml:space="preserve"> XE "Policies:Outil de Laravel permettant d'organiser des règles s'autorisations sur des modèles Eloquent spécifiques." </w:instrText>
+        <w:instrText xml:space="preserve"> de Laravel permettant d'organiser des règles s'autorisations sur des modèles Eloquent spécifiques." </w:instrText>
       </w:r>
       <w:r>
         <w:fldChar w:fldCharType="end"/>
@@ -20884,48 +21072,28 @@
         <w:pStyle w:val="Code"/>
         <w:rPr>
           <w:color w:val="auto"/>
-          <w:lang w:val="fr-CH"/>
-        </w:rPr>
-      </w:pPr>
+        </w:rPr>
+      </w:pPr>
+      <w:r>
+        <w:rPr>
+          <w:color w:val="auto"/>
+        </w:rPr>
+        <w:t xml:space="preserve">public function </w:t>
+      </w:r>
       <w:proofErr w:type="gramStart"/>
       <w:r>
         <w:rPr>
           <w:color w:val="auto"/>
-          <w:lang w:val="fr-CH"/>
-        </w:rPr>
-        <w:t>public</w:t>
-      </w:r>
+        </w:rPr>
+        <w:t>update(</w:t>
+      </w:r>
+      <w:proofErr w:type="spellStart"/>
       <w:proofErr w:type="gramEnd"/>
-      <w:r>
-        <w:rPr>
-          <w:color w:val="auto"/>
-          <w:lang w:val="fr-CH"/>
-        </w:rPr>
-        <w:t xml:space="preserve"> </w:t>
-      </w:r>
-      <w:proofErr w:type="spellStart"/>
-      <w:r>
-        <w:rPr>
-          <w:color w:val="auto"/>
-          <w:lang w:val="fr-CH"/>
-        </w:rPr>
-        <w:t>function</w:t>
-      </w:r>
-      <w:proofErr w:type="spellEnd"/>
-      <w:r>
-        <w:rPr>
-          <w:color w:val="auto"/>
-          <w:lang w:val="fr-CH"/>
-        </w:rPr>
-        <w:t xml:space="preserve"> update(</w:t>
-      </w:r>
-      <w:proofErr w:type="spellStart"/>
       <w:r>
         <w:rPr>
           <w:i/>
           <w:iCs/>
           <w:color w:val="auto"/>
-          <w:lang w:val="fr-CH"/>
         </w:rPr>
         <w:t>TeamRequest</w:t>
       </w:r>
@@ -20933,39 +21101,20 @@
       <w:r>
         <w:rPr>
           <w:color w:val="auto"/>
-          <w:lang w:val="fr-CH"/>
-        </w:rPr>
-        <w:t xml:space="preserve"> $</w:t>
-      </w:r>
-      <w:proofErr w:type="spellStart"/>
-      <w:r>
-        <w:rPr>
-          <w:color w:val="auto"/>
-          <w:lang w:val="fr-CH"/>
-        </w:rPr>
-        <w:t>request</w:t>
-      </w:r>
-      <w:proofErr w:type="spellEnd"/>
-      <w:r>
-        <w:rPr>
-          <w:color w:val="auto"/>
-          <w:lang w:val="fr-CH"/>
-        </w:rPr>
-        <w:t xml:space="preserve">, </w:t>
+        </w:rPr>
+        <w:t xml:space="preserve"> $request, </w:t>
       </w:r>
       <w:r>
         <w:rPr>
           <w:i/>
           <w:iCs/>
           <w:color w:val="auto"/>
-          <w:lang w:val="fr-CH"/>
         </w:rPr>
         <w:t>Team</w:t>
       </w:r>
       <w:r>
         <w:rPr>
           <w:color w:val="auto"/>
-          <w:lang w:val="fr-CH"/>
         </w:rPr>
         <w:t xml:space="preserve"> $team)</w:t>
       </w:r>
@@ -22131,6 +22280,9 @@
     <w:p>
       <w:pPr>
         <w:pStyle w:val="Code"/>
+        <w:rPr>
+          <w:lang w:val="fr-CH"/>
+        </w:rPr>
       </w:pPr>
       <w:r>
         <w:t xml:space="preserve">    </w:t>
@@ -22140,22 +22292,35 @@
         <w:rPr>
           <w:i/>
           <w:iCs/>
+          <w:lang w:val="fr-CH"/>
         </w:rPr>
         <w:t>Artisan</w:t>
       </w:r>
       <w:r>
+        <w:rPr>
+          <w:lang w:val="fr-CH"/>
+        </w:rPr>
         <w:t>::</w:t>
       </w:r>
       <w:proofErr w:type="gramEnd"/>
       <w:r>
+        <w:rPr>
+          <w:lang w:val="fr-CH"/>
+        </w:rPr>
         <w:t>call('</w:t>
       </w:r>
       <w:proofErr w:type="spellStart"/>
       <w:r>
+        <w:rPr>
+          <w:lang w:val="fr-CH"/>
+        </w:rPr>
         <w:t>route:cache</w:t>
       </w:r>
       <w:proofErr w:type="spellEnd"/>
       <w:r>
+        <w:rPr>
+          <w:lang w:val="fr-CH"/>
+        </w:rPr>
         <w:t>');</w:t>
       </w:r>
     </w:p>
@@ -22521,17 +22686,46 @@
     <w:p>
       <w:pPr>
         <w:pStyle w:val="Code"/>
-      </w:pPr>
-      <w:r>
-        <w:t>            '</w:t>
+        <w:rPr>
+          <w:lang w:val="fr-CH"/>
+        </w:rPr>
+      </w:pPr>
+      <w:r>
+        <w:t xml:space="preserve">            </w:t>
+      </w:r>
+      <w:r>
+        <w:rPr>
+          <w:lang w:val="fr-CH"/>
+        </w:rPr>
+        <w:t>'</w:t>
       </w:r>
       <w:proofErr w:type="spellStart"/>
       <w:r>
+        <w:rPr>
+          <w:lang w:val="fr-CH"/>
+        </w:rPr>
         <w:t>phoneNumber</w:t>
       </w:r>
       <w:proofErr w:type="spellEnd"/>
       <w:r>
-        <w:t>' =&gt; 'required|min:9|numeric',</w:t>
+        <w:rPr>
+          <w:lang w:val="fr-CH"/>
+        </w:rPr>
+        <w:t>' =&gt; 'required|</w:t>
+      </w:r>
+      <w:proofErr w:type="gramStart"/>
+      <w:r>
+        <w:rPr>
+          <w:lang w:val="fr-CH"/>
+        </w:rPr>
+        <w:t>min:</w:t>
+      </w:r>
+      <w:proofErr w:type="gramEnd"/>
+      <w:r>
+        <w:rPr>
+          <w:lang w:val="fr-CH"/>
+        </w:rPr>
+        <w:t>9|numeric',</w:t>
       </w:r>
     </w:p>
     <w:p>
@@ -22542,6 +22736,9 @@
         </w:rPr>
       </w:pPr>
       <w:r>
+        <w:rPr>
+          <w:lang w:val="fr-CH"/>
+        </w:rPr>
         <w:t xml:space="preserve">        </w:t>
       </w:r>
       <w:r>
@@ -23609,14 +23806,27 @@
         <w:pStyle w:val="Lgende"/>
         <w:jc w:val="left"/>
       </w:pPr>
-      <w:fldSimple w:instr=" SEQ Figure \* ARABIC ">
-        <w:r>
-          <w:rPr>
-            <w:noProof/>
-          </w:rPr>
-          <w:t>19</w:t>
-        </w:r>
-      </w:fldSimple>
+      <w:r>
+        <w:fldChar w:fldCharType="begin"/>
+      </w:r>
+      <w:r>
+        <w:instrText xml:space="preserve"> SEQ Figure \* ARABIC </w:instrText>
+      </w:r>
+      <w:r>
+        <w:fldChar w:fldCharType="separate"/>
+      </w:r>
+      <w:r>
+        <w:rPr>
+          <w:noProof/>
+        </w:rPr>
+        <w:t>19</w:t>
+      </w:r>
+      <w:r>
+        <w:rPr>
+          <w:noProof/>
+        </w:rPr>
+        <w:fldChar w:fldCharType="end"/>
+      </w:r>
       <w:r>
         <w:t>. Affichage de l'écran principal en version Desktop.</w:t>
       </w:r>
@@ -23673,14 +23883,27 @@
         <w:pStyle w:val="Lgende"/>
         <w:jc w:val="center"/>
       </w:pPr>
-      <w:fldSimple w:instr=" SEQ Figure \* ARABIC ">
-        <w:r>
-          <w:rPr>
-            <w:noProof/>
-          </w:rPr>
-          <w:t>20</w:t>
-        </w:r>
-      </w:fldSimple>
+      <w:r>
+        <w:fldChar w:fldCharType="begin"/>
+      </w:r>
+      <w:r>
+        <w:instrText xml:space="preserve"> SEQ Figure \* ARABIC </w:instrText>
+      </w:r>
+      <w:r>
+        <w:fldChar w:fldCharType="separate"/>
+      </w:r>
+      <w:r>
+        <w:rPr>
+          <w:noProof/>
+        </w:rPr>
+        <w:t>20</w:t>
+      </w:r>
+      <w:r>
+        <w:rPr>
+          <w:noProof/>
+        </w:rPr>
+        <w:fldChar w:fldCharType="end"/>
+      </w:r>
       <w:r>
         <w:t>. Version mobile de l'écran principal</w:t>
       </w:r>
@@ -23791,14 +24014,27 @@
       <w:pPr>
         <w:pStyle w:val="Lgende"/>
       </w:pPr>
-      <w:fldSimple w:instr=" SEQ Figure \* ARABIC ">
-        <w:r>
-          <w:rPr>
-            <w:noProof/>
-          </w:rPr>
-          <w:t>21</w:t>
-        </w:r>
-      </w:fldSimple>
+      <w:r>
+        <w:fldChar w:fldCharType="begin"/>
+      </w:r>
+      <w:r>
+        <w:instrText xml:space="preserve"> SEQ Figure \* ARABIC </w:instrText>
+      </w:r>
+      <w:r>
+        <w:fldChar w:fldCharType="separate"/>
+      </w:r>
+      <w:r>
+        <w:rPr>
+          <w:noProof/>
+        </w:rPr>
+        <w:t>21</w:t>
+      </w:r>
+      <w:r>
+        <w:rPr>
+          <w:noProof/>
+        </w:rPr>
+        <w:fldChar w:fldCharType="end"/>
+      </w:r>
       <w:r>
         <w:t>. Barre de navigation Desktop</w:t>
       </w:r>
@@ -23856,14 +24092,27 @@
         <w:pStyle w:val="Lgende"/>
         <w:jc w:val="center"/>
       </w:pPr>
-      <w:fldSimple w:instr=" SEQ Figure \* ARABIC ">
-        <w:r>
-          <w:rPr>
-            <w:noProof/>
-          </w:rPr>
-          <w:t>22</w:t>
-        </w:r>
-      </w:fldSimple>
+      <w:r>
+        <w:fldChar w:fldCharType="begin"/>
+      </w:r>
+      <w:r>
+        <w:instrText xml:space="preserve"> SEQ Figure \* ARABIC </w:instrText>
+      </w:r>
+      <w:r>
+        <w:fldChar w:fldCharType="separate"/>
+      </w:r>
+      <w:r>
+        <w:rPr>
+          <w:noProof/>
+        </w:rPr>
+        <w:t>22</w:t>
+      </w:r>
+      <w:r>
+        <w:rPr>
+          <w:noProof/>
+        </w:rPr>
+        <w:fldChar w:fldCharType="end"/>
+      </w:r>
       <w:r>
         <w:t>. Barre de navigation mobile</w:t>
       </w:r>
@@ -23890,6 +24139,9 @@
         <w:jc w:val="center"/>
       </w:pPr>
       <w:r>
+        <w:rPr>
+          <w:noProof/>
+        </w:rPr>
         <w:drawing>
           <wp:inline distT="0" distB="0" distL="0" distR="0" wp14:anchorId="0714FD3B" wp14:editId="1A3140B8">
             <wp:extent cx="3138220" cy="817706"/>
@@ -23932,14 +24184,27 @@
         <w:pStyle w:val="Lgende"/>
         <w:jc w:val="center"/>
       </w:pPr>
-      <w:fldSimple w:instr=" SEQ Figure \* ARABIC ">
-        <w:r>
-          <w:rPr>
-            <w:noProof/>
-          </w:rPr>
-          <w:t>23</w:t>
-        </w:r>
-      </w:fldSimple>
+      <w:r>
+        <w:fldChar w:fldCharType="begin"/>
+      </w:r>
+      <w:r>
+        <w:instrText xml:space="preserve"> SEQ Figure \* ARABIC </w:instrText>
+      </w:r>
+      <w:r>
+        <w:fldChar w:fldCharType="separate"/>
+      </w:r>
+      <w:r>
+        <w:rPr>
+          <w:noProof/>
+        </w:rPr>
+        <w:t>23</w:t>
+      </w:r>
+      <w:r>
+        <w:rPr>
+          <w:noProof/>
+        </w:rPr>
+        <w:fldChar w:fldCharType="end"/>
+      </w:r>
       <w:r>
         <w:t>. Boutons de gestion des membres en version Desktop.</w:t>
       </w:r>
@@ -24002,14 +24267,27 @@
         <w:pStyle w:val="Lgende"/>
         <w:jc w:val="center"/>
       </w:pPr>
-      <w:fldSimple w:instr=" SEQ Figure \* ARABIC ">
-        <w:r>
-          <w:rPr>
-            <w:noProof/>
-          </w:rPr>
-          <w:t>24</w:t>
-        </w:r>
-      </w:fldSimple>
+      <w:r>
+        <w:fldChar w:fldCharType="begin"/>
+      </w:r>
+      <w:r>
+        <w:instrText xml:space="preserve"> SEQ Figure \* ARABIC </w:instrText>
+      </w:r>
+      <w:r>
+        <w:fldChar w:fldCharType="separate"/>
+      </w:r>
+      <w:r>
+        <w:rPr>
+          <w:noProof/>
+        </w:rPr>
+        <w:t>24</w:t>
+      </w:r>
+      <w:r>
+        <w:rPr>
+          <w:noProof/>
+        </w:rPr>
+        <w:fldChar w:fldCharType="end"/>
+      </w:r>
       <w:r>
         <w:t>. Boutons de gestion des membres au format mobile.</w:t>
       </w:r>
@@ -24024,140 +24302,103 @@
       </w:r>
       <w:bookmarkStart w:id="81" w:name="_Toc168034355"/>
       <w:r>
-        <w:t xml:space="preserve">Mise en place des tests Laravel </w:t>
+        <w:t>Mise en place des tests Laravel Dusk dans GitHub Actions</w:t>
+      </w:r>
+      <w:bookmarkEnd w:id="81"/>
+    </w:p>
+    <w:p/>
+    <w:p>
+      <w:pPr>
+        <w:pStyle w:val="Titre3"/>
+      </w:pPr>
+      <w:bookmarkStart w:id="82" w:name="_Toc168034356"/>
+      <w:r>
+        <w:t>Installation de Laravel Dusk</w:t>
+      </w:r>
+      <w:r>
+        <w:rPr>
+          <w:rStyle w:val="Appelnotedebasdep"/>
+        </w:rPr>
+        <w:footnoteReference w:id="27"/>
+      </w:r>
+      <w:bookmarkEnd w:id="82"/>
+    </w:p>
+    <w:p/>
+    <w:p>
+      <w:r>
+        <w:t>L’installation de Laravel Dusk se fait uniquement dans un environnement de développement</w:t>
+      </w:r>
+      <w:r>
+        <w:t>.</w:t>
+      </w:r>
+    </w:p>
+    <w:p>
+      <w:r>
+        <w:t>La commande suivante permet d’installer Laravel Dusk dans le projet.</w:t>
+      </w:r>
+    </w:p>
+    <w:p/>
+    <w:p>
+      <w:pPr>
+        <w:pStyle w:val="Code"/>
+        <w:rPr>
+          <w:lang w:val="fr-CH"/>
+        </w:rPr>
+      </w:pPr>
+      <w:r>
+        <w:rPr>
+          <w:lang w:val="fr-CH"/>
+        </w:rPr>
+        <w:t xml:space="preserve">$ composer </w:t>
       </w:r>
       <w:proofErr w:type="spellStart"/>
       <w:r>
-        <w:t>Dusk</w:t>
+        <w:rPr>
+          <w:lang w:val="fr-CH"/>
+        </w:rPr>
+        <w:t>require</w:t>
       </w:r>
       <w:proofErr w:type="spellEnd"/>
       <w:r>
-        <w:t xml:space="preserve"> dans GitHub Actions</w:t>
-      </w:r>
-      <w:bookmarkEnd w:id="81"/>
+        <w:rPr>
+          <w:lang w:val="fr-CH"/>
+        </w:rPr>
+        <w:t xml:space="preserve"> </w:t>
+      </w:r>
+      <w:proofErr w:type="spellStart"/>
+      <w:r>
+        <w:rPr>
+          <w:lang w:val="fr-CH"/>
+        </w:rPr>
+        <w:t>laravel</w:t>
+      </w:r>
+      <w:proofErr w:type="spellEnd"/>
+      <w:r>
+        <w:rPr>
+          <w:lang w:val="fr-CH"/>
+        </w:rPr>
+        <w:t>/</w:t>
+      </w:r>
+      <w:proofErr w:type="spellStart"/>
+      <w:r>
+        <w:rPr>
+          <w:lang w:val="fr-CH"/>
+        </w:rPr>
+        <w:t>dusk</w:t>
+      </w:r>
+      <w:proofErr w:type="spellEnd"/>
+      <w:r>
+        <w:rPr>
+          <w:lang w:val="fr-CH"/>
+        </w:rPr>
+        <w:t xml:space="preserve"> --dev</w:t>
+      </w:r>
     </w:p>
     <w:p/>
     <w:p>
-      <w:pPr>
-        <w:pStyle w:val="Titre3"/>
-      </w:pPr>
-      <w:bookmarkStart w:id="82" w:name="_Toc168034356"/>
-      <w:r>
-        <w:t xml:space="preserve">Installation de Laravel </w:t>
-      </w:r>
-      <w:proofErr w:type="spellStart"/>
-      <w:r>
-        <w:t>Dusk</w:t>
-      </w:r>
-      <w:proofErr w:type="spellEnd"/>
-      <w:r>
-        <w:rPr>
-          <w:rStyle w:val="Appelnotedebasdep"/>
-        </w:rPr>
-        <w:footnoteReference w:id="27"/>
-      </w:r>
-      <w:bookmarkEnd w:id="82"/>
-    </w:p>
-    <w:p/>
-    <w:p>
-      <w:r>
-        <w:t xml:space="preserve">L’installation de Laravel </w:t>
-      </w:r>
-      <w:proofErr w:type="spellStart"/>
-      <w:r>
-        <w:t>Dusk</w:t>
-      </w:r>
-      <w:proofErr w:type="spellEnd"/>
-      <w:r>
-        <w:t xml:space="preserve"> se fait uniquement dans un environnement de développement</w:t>
-      </w:r>
-      <w:r>
-        <w:t>.</w:t>
-      </w:r>
-    </w:p>
-    <w:p>
-      <w:r>
-        <w:t xml:space="preserve">La commande suivante permet d’installer Laravel </w:t>
-      </w:r>
-      <w:proofErr w:type="spellStart"/>
-      <w:r>
-        <w:t>Dusk</w:t>
-      </w:r>
-      <w:proofErr w:type="spellEnd"/>
-      <w:r>
-        <w:t xml:space="preserve"> dans le projet.</w:t>
-      </w:r>
-    </w:p>
-    <w:p/>
-    <w:p>
-      <w:pPr>
-        <w:pStyle w:val="Code"/>
-        <w:rPr>
-          <w:lang w:val="fr-CH"/>
-        </w:rPr>
-      </w:pPr>
-      <w:r>
-        <w:rPr>
-          <w:lang w:val="fr-CH"/>
-        </w:rPr>
-        <w:t xml:space="preserve">$ composer </w:t>
-      </w:r>
-      <w:proofErr w:type="spellStart"/>
-      <w:r>
-        <w:rPr>
-          <w:lang w:val="fr-CH"/>
-        </w:rPr>
-        <w:t>require</w:t>
-      </w:r>
-      <w:proofErr w:type="spellEnd"/>
-      <w:r>
-        <w:rPr>
-          <w:lang w:val="fr-CH"/>
-        </w:rPr>
-        <w:t xml:space="preserve"> </w:t>
-      </w:r>
-      <w:proofErr w:type="spellStart"/>
-      <w:r>
-        <w:rPr>
-          <w:lang w:val="fr-CH"/>
-        </w:rPr>
-        <w:t>laravel</w:t>
-      </w:r>
-      <w:proofErr w:type="spellEnd"/>
-      <w:r>
-        <w:rPr>
-          <w:lang w:val="fr-CH"/>
-        </w:rPr>
-        <w:t>/</w:t>
-      </w:r>
-      <w:proofErr w:type="spellStart"/>
-      <w:r>
-        <w:rPr>
-          <w:lang w:val="fr-CH"/>
-        </w:rPr>
-        <w:t>dusk</w:t>
-      </w:r>
-      <w:proofErr w:type="spellEnd"/>
-      <w:r>
-        <w:rPr>
-          <w:lang w:val="fr-CH"/>
-        </w:rPr>
-        <w:t xml:space="preserve"> --dev</w:t>
-      </w:r>
-    </w:p>
-    <w:p/>
-    <w:p>
       <w:r>
         <w:lastRenderedPageBreak/>
-        <w:t xml:space="preserve">Laravel </w:t>
-      </w:r>
-      <w:proofErr w:type="spellStart"/>
-      <w:r>
-        <w:t>Dusk</w:t>
-      </w:r>
-      <w:proofErr w:type="spellEnd"/>
-      <w:r>
-        <w:t xml:space="preserve"> étant un outil de test End-To-End, il doit pouvoir accéder à un navigateur Web. Pour cela, il faut installer le pilote Chrome (Chrome Driver) avec la commande suivante :</w:t>
+        <w:t>Laravel Dusk étant un outil de test End-To-End, il doit pouvoir accéder à un navigateur Web. Pour cela, il faut installer le pilote Chrome (Chrome Driver) avec la commande suivante :</w:t>
       </w:r>
     </w:p>
     <w:p/>
@@ -24441,15 +24682,7 @@
     <w:p/>
     <w:p>
       <w:r>
-        <w:t xml:space="preserve">Ce test est lancé afin de s’assurer de la bonne installation de Laravel </w:t>
-      </w:r>
-      <w:proofErr w:type="spellStart"/>
-      <w:r>
-        <w:t>Dusk</w:t>
-      </w:r>
-      <w:proofErr w:type="spellEnd"/>
-      <w:r>
-        <w:t> :</w:t>
+        <w:t>Ce test est lancé afin de s’assurer de la bonne installation de Laravel Dusk :</w:t>
       </w:r>
     </w:p>
     <w:p/>
@@ -24647,15 +24880,7 @@
         <w:t>Container</w:t>
       </w:r>
       <w:r>
-        <w:t xml:space="preserve"> Ubuntu sur laquelle sera installé un nouvel environnement propre pour l’exécution de l’application, puis les tests </w:t>
-      </w:r>
-      <w:proofErr w:type="spellStart"/>
-      <w:r>
-        <w:t>Dusk</w:t>
-      </w:r>
-      <w:proofErr w:type="spellEnd"/>
-      <w:r>
-        <w:t xml:space="preserve"> seront exécutés dessus.</w:t>
+        <w:t xml:space="preserve"> Ubuntu sur laquelle sera installé un nouvel environnement propre pour l’exécution de l’application, puis les tests Dusk seront exécutés dessus.</w:t>
       </w:r>
     </w:p>
     <w:p/>
@@ -24779,14 +25004,27 @@
       <w:pPr>
         <w:pStyle w:val="Lgende"/>
       </w:pPr>
-      <w:fldSimple w:instr=" SEQ Figure \* ARABIC ">
-        <w:r>
-          <w:rPr>
-            <w:noProof/>
-          </w:rPr>
-          <w:t>25</w:t>
-        </w:r>
-      </w:fldSimple>
+      <w:r>
+        <w:fldChar w:fldCharType="begin"/>
+      </w:r>
+      <w:r>
+        <w:instrText xml:space="preserve"> SEQ Figure \* ARABIC </w:instrText>
+      </w:r>
+      <w:r>
+        <w:fldChar w:fldCharType="separate"/>
+      </w:r>
+      <w:r>
+        <w:rPr>
+          <w:noProof/>
+        </w:rPr>
+        <w:t>25</w:t>
+      </w:r>
+      <w:r>
+        <w:rPr>
+          <w:noProof/>
+        </w:rPr>
+        <w:fldChar w:fldCharType="end"/>
+      </w:r>
       <w:r>
         <w:t xml:space="preserve">. Test automatisé </w:t>
       </w:r>
@@ -24804,19 +25042,26 @@
       </w:pPr>
       <w:bookmarkStart w:id="84" w:name="_Toc168034358"/>
       <w:r>
-        <w:t xml:space="preserve">Création d’un test Laravel </w:t>
-      </w:r>
-      <w:proofErr w:type="spellStart"/>
-      <w:r>
-        <w:t>Dusk</w:t>
+        <w:t>Création d’un test Laravel Dusk</w:t>
       </w:r>
       <w:bookmarkEnd w:id="84"/>
-      <w:proofErr w:type="spellEnd"/>
     </w:p>
     <w:p/>
     <w:p>
       <w:r>
-        <w:t xml:space="preserve">Dans ce cette partie sera détaillée la mise en place du test </w:t>
+        <w:t>Dans ce cette partie</w:t>
+      </w:r>
+      <w:r>
+        <w:t>,</w:t>
+      </w:r>
+      <w:r>
+        <w:t xml:space="preserve"> </w:t>
+      </w:r>
+      <w:r>
+        <w:t>est</w:t>
+      </w:r>
+      <w:r>
+        <w:t xml:space="preserve"> détaillée la mise en place du test </w:t>
       </w:r>
       <w:proofErr w:type="spellStart"/>
       <w:r>
@@ -24841,56 +25086,44 @@
     <w:p>
       <w:pPr>
         <w:pStyle w:val="Code"/>
-        <w:rPr>
-          <w:lang w:val="fr-CH"/>
-        </w:rPr>
-      </w:pPr>
-      <w:r>
-        <w:rPr>
-          <w:lang w:val="fr-CH"/>
-        </w:rPr>
+      </w:pPr>
+      <w:r>
         <w:t xml:space="preserve">$ </w:t>
       </w:r>
       <w:proofErr w:type="spellStart"/>
       <w:r>
-        <w:rPr>
-          <w:lang w:val="fr-CH"/>
-        </w:rPr>
         <w:t>php</w:t>
       </w:r>
       <w:proofErr w:type="spellEnd"/>
       <w:r>
-        <w:rPr>
-          <w:lang w:val="fr-CH"/>
-        </w:rPr>
         <w:t xml:space="preserve"> artisan </w:t>
       </w:r>
       <w:proofErr w:type="spellStart"/>
       <w:proofErr w:type="gramStart"/>
       <w:r>
-        <w:rPr>
-          <w:lang w:val="fr-CH"/>
-        </w:rPr>
         <w:t>dusk:make</w:t>
       </w:r>
       <w:proofErr w:type="spellEnd"/>
       <w:proofErr w:type="gramEnd"/>
       <w:r>
-        <w:rPr>
-          <w:lang w:val="fr-CH"/>
-        </w:rPr>
         <w:t xml:space="preserve"> </w:t>
       </w:r>
       <w:proofErr w:type="spellStart"/>
       <w:r>
-        <w:rPr>
-          <w:lang w:val="fr-CH"/>
-        </w:rPr>
-        <w:t>CreateTeamTest</w:t>
+        <w:t>te</w:t>
+      </w:r>
+      <w:r>
+        <w:t>stCreateTeam</w:t>
       </w:r>
       <w:proofErr w:type="spellEnd"/>
     </w:p>
-    <w:p/>
+    <w:p>
+      <w:pPr>
+        <w:rPr>
+          <w:lang w:val="en-US"/>
+        </w:rPr>
+      </w:pPr>
+    </w:p>
     <w:p>
       <w:r>
         <w:t xml:space="preserve">Une fois terminé, un nouveau fichier est créé dans le dossier </w:t>
@@ -24903,9 +25136,712 @@
         <w:t>Browser</w:t>
       </w:r>
       <w:r>
-        <w:t xml:space="preserve">. </w:t>
-      </w:r>
-    </w:p>
+        <w:t>.</w:t>
+      </w:r>
+    </w:p>
+    <w:p/>
+    <w:p>
+      <w:r>
+        <w:t>Voici le code en détails comment ce test a été mis en place :</w:t>
+      </w:r>
+    </w:p>
+    <w:p/>
+    <w:p>
+      <w:pPr>
+        <w:pStyle w:val="Code"/>
+      </w:pPr>
+      <w:r>
+        <w:t xml:space="preserve">class </w:t>
+      </w:r>
+      <w:proofErr w:type="spellStart"/>
+      <w:r>
+        <w:t>CreateTeamTest</w:t>
+      </w:r>
+      <w:proofErr w:type="spellEnd"/>
+      <w:r>
+        <w:t xml:space="preserve"> extends </w:t>
+      </w:r>
+      <w:proofErr w:type="spellStart"/>
+      <w:proofErr w:type="gramStart"/>
+      <w:r>
+        <w:t>DuskTestCase</w:t>
+      </w:r>
+      <w:proofErr w:type="spellEnd"/>
+      <w:proofErr w:type="gramEnd"/>
+    </w:p>
+    <w:p>
+      <w:pPr>
+        <w:pStyle w:val="Code"/>
+      </w:pPr>
+      <w:r>
+        <w:t>{</w:t>
+      </w:r>
+    </w:p>
+    <w:p>
+      <w:pPr>
+        <w:pStyle w:val="Code"/>
+      </w:pPr>
+      <w:r>
+        <w:t xml:space="preserve">    use </w:t>
+      </w:r>
+      <w:proofErr w:type="spellStart"/>
+      <w:proofErr w:type="gramStart"/>
+      <w:r>
+        <w:t>DatabaseMigrations</w:t>
+      </w:r>
+      <w:proofErr w:type="spellEnd"/>
+      <w:r>
+        <w:t>;</w:t>
+      </w:r>
+      <w:proofErr w:type="gramEnd"/>
+    </w:p>
+    <w:p>
+      <w:pPr>
+        <w:pStyle w:val="Code"/>
+      </w:pPr>
+      <w:r>
+        <w:t>...</w:t>
+      </w:r>
+    </w:p>
+    <w:p>
+      <w:pPr>
+        <w:rPr>
+          <w:lang w:val="en-US"/>
+        </w:rPr>
+      </w:pPr>
+    </w:p>
+    <w:p>
+      <w:r>
+        <w:t xml:space="preserve">L’utilisation de </w:t>
+      </w:r>
+      <w:r>
+        <w:rPr>
+          <w:b/>
+          <w:bCs/>
+        </w:rPr>
+        <w:t xml:space="preserve">use </w:t>
+      </w:r>
+      <w:proofErr w:type="spellStart"/>
+      <w:r>
+        <w:rPr>
+          <w:b/>
+          <w:bCs/>
+        </w:rPr>
+        <w:t>DatabaseMigrations</w:t>
+      </w:r>
+      <w:proofErr w:type="spellEnd"/>
+      <w:r>
+        <w:t xml:space="preserve"> p</w:t>
+      </w:r>
+      <w:r>
+        <w:t>ermet de lancer une migration à chaque nouveau test. Cela permet de s’assurer que chaque test est effectué avec des données propres.</w:t>
+      </w:r>
+    </w:p>
+    <w:p/>
+    <w:p>
+      <w:pPr>
+        <w:pStyle w:val="Code"/>
+      </w:pPr>
+      <w:r>
+        <w:t xml:space="preserve">public function </w:t>
+      </w:r>
+      <w:proofErr w:type="spellStart"/>
+      <w:proofErr w:type="gramStart"/>
+      <w:r>
+        <w:t>testCreateTeam</w:t>
+      </w:r>
+      <w:proofErr w:type="spellEnd"/>
+      <w:r>
+        <w:t>(</w:t>
+      </w:r>
+      <w:proofErr w:type="gramEnd"/>
+      <w:r>
+        <w:t>): void</w:t>
+      </w:r>
+    </w:p>
+    <w:p>
+      <w:pPr>
+        <w:pStyle w:val="Code"/>
+      </w:pPr>
+      <w:r>
+        <w:t>{</w:t>
+      </w:r>
+    </w:p>
+    <w:p>
+      <w:pPr>
+        <w:pStyle w:val="Code"/>
+      </w:pPr>
+      <w:r>
+        <w:t>    // Arrange</w:t>
+      </w:r>
+    </w:p>
+    <w:p>
+      <w:pPr>
+        <w:pStyle w:val="Code"/>
+      </w:pPr>
+      <w:r>
+        <w:t xml:space="preserve">    $user = </w:t>
+      </w:r>
+      <w:proofErr w:type="gramStart"/>
+      <w:r>
+        <w:t>User::</w:t>
+      </w:r>
+      <w:proofErr w:type="gramEnd"/>
+      <w:r>
+        <w:t>factory()-&gt;create([</w:t>
+      </w:r>
+    </w:p>
+    <w:p>
+      <w:pPr>
+        <w:pStyle w:val="Code"/>
+      </w:pPr>
+      <w:r>
+        <w:t>        'username' =&gt; '</w:t>
+      </w:r>
+      <w:proofErr w:type="spellStart"/>
+      <w:r>
+        <w:t>jDoe</w:t>
+      </w:r>
+      <w:proofErr w:type="spellEnd"/>
+      <w:r>
+        <w:t>',</w:t>
+      </w:r>
+    </w:p>
+    <w:p>
+      <w:pPr>
+        <w:pStyle w:val="Code"/>
+      </w:pPr>
+      <w:r>
+        <w:t>        'email' =&gt; 'johndoe@gmail.com',</w:t>
+      </w:r>
+    </w:p>
+    <w:p>
+      <w:pPr>
+        <w:pStyle w:val="Code"/>
+      </w:pPr>
+      <w:r>
+        <w:t xml:space="preserve">        'password' =&gt; </w:t>
+      </w:r>
+      <w:proofErr w:type="spellStart"/>
+      <w:proofErr w:type="gramStart"/>
+      <w:r>
+        <w:t>bcrypt</w:t>
+      </w:r>
+      <w:proofErr w:type="spellEnd"/>
+      <w:r>
+        <w:t>(</w:t>
+      </w:r>
+      <w:proofErr w:type="gramEnd"/>
+      <w:r>
+        <w:t>'0000'),</w:t>
+      </w:r>
+    </w:p>
+    <w:p>
+      <w:pPr>
+        <w:pStyle w:val="Code"/>
+      </w:pPr>
+      <w:r>
+        <w:t>        'admin' =&gt; false,</w:t>
+      </w:r>
+    </w:p>
+    <w:p>
+      <w:pPr>
+        <w:pStyle w:val="Code"/>
+      </w:pPr>
+      <w:r>
+        <w:t>    ]);</w:t>
+      </w:r>
+    </w:p>
+    <w:p/>
+    <w:p>
+      <w:r>
+        <w:t>Avant de lancer les différentes étapes du test, il faut créer un nouvel utilisateur. Afin de simuler au mieux le comportement d’un utilisateur lambda, celui-ci ne privilégie pas des droits admins.</w:t>
+      </w:r>
+    </w:p>
+    <w:p/>
+    <w:p/>
+    <w:p/>
+    <w:p>
+      <w:pPr>
+        <w:pStyle w:val="Code"/>
+      </w:pPr>
+      <w:r>
+        <w:lastRenderedPageBreak/>
+        <w:t>// Act</w:t>
+      </w:r>
+    </w:p>
+    <w:p>
+      <w:pPr>
+        <w:pStyle w:val="Code"/>
+      </w:pPr>
+      <w:r>
+        <w:t>    $this-&gt;</w:t>
+      </w:r>
+      <w:proofErr w:type="gramStart"/>
+      <w:r>
+        <w:t>browse(</w:t>
+      </w:r>
+      <w:proofErr w:type="gramEnd"/>
+      <w:r>
+        <w:t>function (Browser $browser) use ($user) {</w:t>
+      </w:r>
+    </w:p>
+    <w:p>
+      <w:pPr>
+        <w:pStyle w:val="Code"/>
+      </w:pPr>
+      <w:r>
+        <w:t>        $browser-&gt;</w:t>
+      </w:r>
+      <w:proofErr w:type="gramStart"/>
+      <w:r>
+        <w:t>visit(</w:t>
+      </w:r>
+      <w:proofErr w:type="gramEnd"/>
+      <w:r>
+        <w:t>'/')</w:t>
+      </w:r>
+    </w:p>
+    <w:p>
+      <w:pPr>
+        <w:pStyle w:val="Code"/>
+      </w:pPr>
+    </w:p>
+    <w:p>
+      <w:pPr>
+        <w:pStyle w:val="Code"/>
+      </w:pPr>
+      <w:r>
+        <w:t>                // Login</w:t>
+      </w:r>
+    </w:p>
+    <w:p>
+      <w:pPr>
+        <w:pStyle w:val="Code"/>
+      </w:pPr>
+      <w:r>
+        <w:t>                -&gt;</w:t>
+      </w:r>
+      <w:proofErr w:type="spellStart"/>
+      <w:proofErr w:type="gramStart"/>
+      <w:r>
+        <w:t>clickLink</w:t>
+      </w:r>
+      <w:proofErr w:type="spellEnd"/>
+      <w:r>
+        <w:t>(</w:t>
+      </w:r>
+      <w:proofErr w:type="gramEnd"/>
+      <w:r>
+        <w:t>'Se connecter')</w:t>
+      </w:r>
+    </w:p>
+    <w:p>
+      <w:pPr>
+        <w:pStyle w:val="Code"/>
+      </w:pPr>
+      <w:r>
+        <w:t>                -&gt;</w:t>
+      </w:r>
+      <w:proofErr w:type="gramStart"/>
+      <w:r>
+        <w:t>type(</w:t>
+      </w:r>
+      <w:proofErr w:type="gramEnd"/>
+      <w:r>
+        <w:t>'email', $user-&gt;username)</w:t>
+      </w:r>
+    </w:p>
+    <w:p>
+      <w:pPr>
+        <w:pStyle w:val="Code"/>
+      </w:pPr>
+      <w:r>
+        <w:t>                -&gt;</w:t>
+      </w:r>
+      <w:proofErr w:type="gramStart"/>
+      <w:r>
+        <w:t>type(</w:t>
+      </w:r>
+      <w:proofErr w:type="gramEnd"/>
+      <w:r>
+        <w:t>'password', '0000')</w:t>
+      </w:r>
+    </w:p>
+    <w:p>
+      <w:pPr>
+        <w:pStyle w:val="Code"/>
+      </w:pPr>
+      <w:r>
+        <w:t>                -&gt;click('@login-button')</w:t>
+      </w:r>
+    </w:p>
+    <w:p/>
+    <w:p>
+      <w:r>
+        <w:t>Dans cette partie, Dusk va accéder au navigateur à l’aide du pilote Chrome discuté précédemment</w:t>
+      </w:r>
+      <w:r>
+        <w:t xml:space="preserve">. Une fois le site chargé, le lien contenant le texte « Se connecter » sera activé, ce qui va permettre d’être redirigé sur le formulaire de connexion. Sur ce formulaire, les informations de connexion seront entrées et le bouton de connexion sera enclenché. </w:t>
+      </w:r>
+    </w:p>
+    <w:p/>
+    <w:p>
+      <w:r>
+        <w:t xml:space="preserve">Ce bouton est marqué l’attribut </w:t>
+      </w:r>
+      <w:proofErr w:type="spellStart"/>
+      <w:r>
+        <w:rPr>
+          <w:b/>
+          <w:bCs/>
+        </w:rPr>
+        <w:t>dusk</w:t>
+      </w:r>
+      <w:proofErr w:type="spellEnd"/>
+      <w:r>
+        <w:t xml:space="preserve"> sur la balise HTML responsable de la soumission du formulaire comme montré ci-après :</w:t>
+      </w:r>
+    </w:p>
+    <w:p/>
+    <w:p>
+      <w:pPr>
+        <w:pStyle w:val="Code"/>
+        <w:rPr>
+          <w:lang w:val="fr-CH"/>
+        </w:rPr>
+      </w:pPr>
+      <w:r>
+        <w:rPr>
+          <w:lang w:val="fr-CH"/>
+        </w:rPr>
+        <w:t>&lt;</w:t>
+      </w:r>
+      <w:proofErr w:type="gramStart"/>
+      <w:r>
+        <w:rPr>
+          <w:lang w:val="fr-CH"/>
+        </w:rPr>
+        <w:t>input</w:t>
+      </w:r>
+      <w:proofErr w:type="gramEnd"/>
+      <w:r>
+        <w:rPr>
+          <w:lang w:val="fr-CH"/>
+        </w:rPr>
+        <w:t xml:space="preserve"> type="</w:t>
+      </w:r>
+      <w:proofErr w:type="spellStart"/>
+      <w:r>
+        <w:rPr>
+          <w:lang w:val="fr-CH"/>
+        </w:rPr>
+        <w:t>submit</w:t>
+      </w:r>
+      <w:proofErr w:type="spellEnd"/>
+      <w:r>
+        <w:rPr>
+          <w:lang w:val="fr-CH"/>
+        </w:rPr>
+        <w:t xml:space="preserve">" value="Se connecter" </w:t>
+      </w:r>
+      <w:proofErr w:type="spellStart"/>
+      <w:r>
+        <w:rPr>
+          <w:lang w:val="fr-CH"/>
+        </w:rPr>
+        <w:t>dusk</w:t>
+      </w:r>
+      <w:proofErr w:type="spellEnd"/>
+      <w:r>
+        <w:rPr>
+          <w:lang w:val="fr-CH"/>
+        </w:rPr>
+        <w:t>="login-</w:t>
+      </w:r>
+      <w:proofErr w:type="spellStart"/>
+      <w:r>
+        <w:rPr>
+          <w:lang w:val="fr-CH"/>
+        </w:rPr>
+        <w:t>button</w:t>
+      </w:r>
+      <w:proofErr w:type="spellEnd"/>
+      <w:r>
+        <w:rPr>
+          <w:lang w:val="fr-CH"/>
+        </w:rPr>
+        <w:t>"&gt;</w:t>
+      </w:r>
+    </w:p>
+    <w:p/>
+    <w:p>
+      <w:r>
+        <w:t xml:space="preserve">Cet attribut permet de </w:t>
+      </w:r>
+      <w:r>
+        <w:t>cibler précisément</w:t>
+      </w:r>
+      <w:r>
+        <w:t xml:space="preserve"> </w:t>
+      </w:r>
+      <w:r>
+        <w:t>lors des interactions simulées par les tests.</w:t>
+      </w:r>
+    </w:p>
+    <w:p/>
+    <w:p>
+      <w:r>
+        <w:t>Le reste des étapes de ce test ayant un fonctionnement similaire à ce qui vient d’être vu, elles ne seront pas discutées ici.</w:t>
+      </w:r>
+    </w:p>
+    <w:p/>
+    <w:p>
+      <w:pPr>
+        <w:pStyle w:val="Code"/>
+      </w:pPr>
+      <w:r>
+        <w:rPr>
+          <w:lang w:val="fr-CH"/>
+        </w:rPr>
+        <w:t xml:space="preserve">                </w:t>
+      </w:r>
+      <w:r>
+        <w:t>-&gt;screenshot('finish')</w:t>
+      </w:r>
+    </w:p>
+    <w:p>
+      <w:pPr>
+        <w:pStyle w:val="Code"/>
+      </w:pPr>
+    </w:p>
+    <w:p>
+      <w:pPr>
+        <w:pStyle w:val="Code"/>
+      </w:pPr>
+      <w:r>
+        <w:t>                // Assert</w:t>
+      </w:r>
+    </w:p>
+    <w:p>
+      <w:pPr>
+        <w:pStyle w:val="Code"/>
+      </w:pPr>
+      <w:r>
+        <w:t>                -&gt;</w:t>
+      </w:r>
+      <w:proofErr w:type="spellStart"/>
+      <w:r>
+        <w:t>assertPathIs</w:t>
+      </w:r>
+      <w:proofErr w:type="spellEnd"/>
+      <w:r>
+        <w:t>('/team/1'</w:t>
+      </w:r>
+      <w:proofErr w:type="gramStart"/>
+      <w:r>
+        <w:t>);</w:t>
+      </w:r>
+      <w:proofErr w:type="gramEnd"/>
+    </w:p>
+    <w:p>
+      <w:pPr>
+        <w:rPr>
+          <w:lang w:val="en-US"/>
+        </w:rPr>
+      </w:pPr>
+    </w:p>
+    <w:p>
+      <w:r>
+        <w:t>Une fois</w:t>
+      </w:r>
+      <w:r>
+        <w:t xml:space="preserve"> que toutes les étapes du test ont été réalisées, il faut faire une assertion afin de s’assurer que le résultat du test est celui qui est attendu.</w:t>
+      </w:r>
+      <w:r>
+        <w:t xml:space="preserve"> Dans le cas de ce test, on s’assure que le lien est celui qui est attendu avec </w:t>
+      </w:r>
+      <w:proofErr w:type="spellStart"/>
+      <w:r>
+        <w:t>l’</w:t>
+      </w:r>
+      <w:r>
+        <w:rPr>
+          <w:b/>
+          <w:bCs/>
+        </w:rPr>
+        <w:t>id</w:t>
+      </w:r>
+      <w:proofErr w:type="spellEnd"/>
+      <w:r>
+        <w:t xml:space="preserve"> correcte de l’équipe, ce qui démontré également l’importance de réaliser une nouvelle migration de la base de données avant chaque nouveau test, car sinon celui-ci serait invalidé.</w:t>
+      </w:r>
+    </w:p>
+    <w:p>
+      <w:pPr>
+        <w:jc w:val="left"/>
+      </w:pPr>
+    </w:p>
+    <w:p>
+      <w:pPr>
+        <w:jc w:val="left"/>
+      </w:pPr>
+      <w:r>
+        <w:br w:type="page"/>
+      </w:r>
+    </w:p>
+    <w:p>
+      <w:r>
+        <w:lastRenderedPageBreak/>
+        <w:t>De plus ici, une capture d’écran est réalisée afin d’obtenir un visuel de la page que voici :</w:t>
+      </w:r>
+    </w:p>
+    <w:p/>
+    <w:p>
+      <w:pPr>
+        <w:keepNext/>
+      </w:pPr>
+      <w:r>
+        <w:drawing>
+          <wp:inline distT="0" distB="0" distL="0" distR="0" wp14:anchorId="108B6D7C" wp14:editId="6732DBDA">
+            <wp:extent cx="5483253" cy="3666995"/>
+            <wp:effectExtent l="19050" t="19050" r="22225" b="10160"/>
+            <wp:docPr id="601104856" name="Image 1" descr="Une image contenant texte, capture d’écran, logiciel, Icône d’ordinateur&#10;&#10;Description générée automatiquement"/>
+            <wp:cNvGraphicFramePr>
+              <a:graphicFrameLocks xmlns:a="http://schemas.openxmlformats.org/drawingml/2006/main" noChangeAspect="1"/>
+            </wp:cNvGraphicFramePr>
+            <a:graphic xmlns:a="http://schemas.openxmlformats.org/drawingml/2006/main">
+              <a:graphicData uri="http://schemas.openxmlformats.org/drawingml/2006/picture">
+                <pic:pic xmlns:pic="http://schemas.openxmlformats.org/drawingml/2006/picture">
+                  <pic:nvPicPr>
+                    <pic:cNvPr id="601104856" name="Image 1" descr="Une image contenant texte, capture d’écran, logiciel, Icône d’ordinateur&#10;&#10;Description générée automatiquement"/>
+                    <pic:cNvPicPr/>
+                  </pic:nvPicPr>
+                  <pic:blipFill rotWithShape="1">
+                    <a:blip r:embed="rId43"/>
+                    <a:srcRect r="34147" b="14867"/>
+                    <a:stretch/>
+                  </pic:blipFill>
+                  <pic:spPr bwMode="auto">
+                    <a:xfrm>
+                      <a:off x="0" y="0"/>
+                      <a:ext cx="5546230" cy="3709112"/>
+                    </a:xfrm>
+                    <a:prstGeom prst="rect">
+                      <a:avLst/>
+                    </a:prstGeom>
+                    <a:ln>
+                      <a:solidFill>
+                        <a:schemeClr val="bg2">
+                          <a:lumMod val="50000"/>
+                        </a:schemeClr>
+                      </a:solidFill>
+                    </a:ln>
+                    <a:extLst>
+                      <a:ext uri="{53640926-AAD7-44D8-BBD7-CCE9431645EC}">
+                        <a14:shadowObscured xmlns:a14="http://schemas.microsoft.com/office/drawing/2010/main"/>
+                      </a:ext>
+                    </a:extLst>
+                  </pic:spPr>
+                </pic:pic>
+              </a:graphicData>
+            </a:graphic>
+          </wp:inline>
+        </w:drawing>
+      </w:r>
+    </w:p>
+    <w:p>
+      <w:pPr>
+        <w:pStyle w:val="Lgende"/>
+      </w:pPr>
+      <w:r>
+        <w:fldChar w:fldCharType="begin"/>
+      </w:r>
+      <w:r>
+        <w:instrText xml:space="preserve"> SEQ Figure \* ARABIC </w:instrText>
+      </w:r>
+      <w:r>
+        <w:fldChar w:fldCharType="separate"/>
+      </w:r>
+      <w:r>
+        <w:rPr>
+          <w:noProof/>
+        </w:rPr>
+        <w:t>26</w:t>
+      </w:r>
+      <w:r>
+        <w:fldChar w:fldCharType="end"/>
+      </w:r>
+      <w:r>
+        <w:t>. Capture d'écran provenant d'un test Dusk</w:t>
+      </w:r>
+    </w:p>
+    <w:p/>
+    <w:p>
+      <w:r>
+        <w:t>La mise en place du reste des tests étant très similaire et répétitif par rapport à ce qui vient d’être démontré, ChatGPT-4 a été utilisé dans un but de gain de temps.</w:t>
+      </w:r>
+    </w:p>
+    <w:p/>
+    <w:p>
+      <w:pPr>
+        <w:pStyle w:val="Titre3"/>
+      </w:pPr>
+      <w:r>
+        <w:t>Risque de sécurité</w:t>
+      </w:r>
+    </w:p>
+    <w:p/>
+    <w:p>
+      <w:r>
+        <w:t>L’utilisation de l’attribut Dusk dans les fichier</w:t>
+      </w:r>
+      <w:r>
+        <w:t>s</w:t>
+      </w:r>
+      <w:r>
+        <w:t xml:space="preserve"> Blade peut présenter des risques, surtout si l’on ne veut pas </w:t>
+      </w:r>
+      <w:r>
+        <w:t xml:space="preserve">exposer des informations concernant les tests internes au public. </w:t>
+      </w:r>
+    </w:p>
+    <w:p/>
+    <w:p>
+      <w:r>
+        <w:t xml:space="preserve">Une manière potentielle de résoudre ce problème qui n’a pas été mis en place dans ce projet est l’utilisation d’une condition dans le fichier Blade qui vérifier l’état de l’environnement de l’application (donc s‘il est en local ou en production). </w:t>
+      </w:r>
+    </w:p>
+    <w:p/>
+    <w:p>
+      <w:pPr>
+        <w:pStyle w:val="Titre3"/>
+      </w:pPr>
+      <w:r>
+        <w:t>Difficultés rencontrées</w:t>
+      </w:r>
+    </w:p>
+    <w:p/>
+    <w:p>
+      <w:r>
+        <w:t>Lors de la mise en place des tests, il est crucial de placer le préfixe « test » dans le nom des tests. Sinon, ils ne seront pas détectés et exécutés par Laravel Dusk. Une erreur avait été commise lors de la mise en place du test présenté précédemment en nommant le test « </w:t>
+      </w:r>
+      <w:proofErr w:type="spellStart"/>
+      <w:r>
+        <w:t>createTeamTest</w:t>
+      </w:r>
+      <w:proofErr w:type="spellEnd"/>
+      <w:r>
+        <w:t xml:space="preserve"> », ce qui a entraîné des erreurs lors de l’exécution. </w:t>
+      </w:r>
+    </w:p>
+    <w:p/>
+    <w:p>
+      <w:r>
+        <w:t>Après avoir diagnostiqué le problème durant une vingtaine de minutes, la solution à été trouvée en comparant le nom du test créé par défaut lors de l’installation de Dusk qui commence par « test ». Une fois que le nom a été corrigé, le test a fonctionné correctement.</w:t>
+      </w:r>
+    </w:p>
+    <w:p/>
     <w:p>
       <w:pPr>
         <w:pStyle w:val="Informations"/>
@@ -24954,6 +25890,7 @@
         </w:numPr>
       </w:pPr>
       <w:r>
+        <w:lastRenderedPageBreak/>
         <w:t>Versions des outils logiciels utilisés (OS, applications, pilotes, librairies, etc.)</w:t>
       </w:r>
     </w:p>
@@ -26635,7 +27572,7 @@
       <w:r>
         <w:t xml:space="preserve">Lien : </w:t>
       </w:r>
-      <w:hyperlink r:id="rId43" w:history="1">
+      <w:hyperlink r:id="rId44" w:history="1">
         <w:r>
           <w:rPr>
             <w:rStyle w:val="Lienhypertexte"/>
@@ -26786,7 +27723,7 @@
                     <pic:cNvPicPr/>
                   </pic:nvPicPr>
                   <pic:blipFill>
-                    <a:blip r:embed="rId44">
+                    <a:blip r:embed="rId45">
                       <a:extLst>
                         <a:ext uri="{28A0092B-C50C-407E-A947-70E740481C1C}">
                           <a14:useLocalDpi xmlns:a14="http://schemas.microsoft.com/office/drawing/2010/main" val="0"/>
@@ -26857,7 +27794,7 @@
                     <pic:cNvPicPr/>
                   </pic:nvPicPr>
                   <pic:blipFill>
-                    <a:blip r:embed="rId45">
+                    <a:blip r:embed="rId46">
                       <a:extLst>
                         <a:ext uri="{28A0092B-C50C-407E-A947-70E740481C1C}">
                           <a14:useLocalDpi xmlns:a14="http://schemas.microsoft.com/office/drawing/2010/main" val="0"/>
@@ -26906,7 +27843,7 @@
                     <pic:cNvPicPr/>
                   </pic:nvPicPr>
                   <pic:blipFill>
-                    <a:blip r:embed="rId46">
+                    <a:blip r:embed="rId47">
                       <a:extLst>
                         <a:ext uri="{28A0092B-C50C-407E-A947-70E740481C1C}">
                           <a14:useLocalDpi xmlns:a14="http://schemas.microsoft.com/office/drawing/2010/main" val="0"/>
@@ -26956,7 +27893,7 @@
                     <pic:cNvPicPr/>
                   </pic:nvPicPr>
                   <pic:blipFill>
-                    <a:blip r:embed="rId47">
+                    <a:blip r:embed="rId48">
                       <a:extLst>
                         <a:ext uri="{28A0092B-C50C-407E-A947-70E740481C1C}">
                           <a14:useLocalDpi xmlns:a14="http://schemas.microsoft.com/office/drawing/2010/main" val="0"/>
@@ -27005,7 +27942,7 @@
                     <pic:cNvPicPr/>
                   </pic:nvPicPr>
                   <pic:blipFill>
-                    <a:blip r:embed="rId48">
+                    <a:blip r:embed="rId49">
                       <a:extLst>
                         <a:ext uri="{28A0092B-C50C-407E-A947-70E740481C1C}">
                           <a14:useLocalDpi xmlns:a14="http://schemas.microsoft.com/office/drawing/2010/main" val="0"/>
@@ -27054,7 +27991,7 @@
                     <pic:cNvPicPr/>
                   </pic:nvPicPr>
                   <pic:blipFill>
-                    <a:blip r:embed="rId49">
+                    <a:blip r:embed="rId50">
                       <a:extLst>
                         <a:ext uri="{28A0092B-C50C-407E-A947-70E740481C1C}">
                           <a14:useLocalDpi xmlns:a14="http://schemas.microsoft.com/office/drawing/2010/main" val="0"/>
@@ -27103,7 +28040,7 @@
                     <pic:cNvPicPr/>
                   </pic:nvPicPr>
                   <pic:blipFill>
-                    <a:blip r:embed="rId50">
+                    <a:blip r:embed="rId51">
                       <a:extLst>
                         <a:ext uri="{28A0092B-C50C-407E-A947-70E740481C1C}">
                           <a14:useLocalDpi xmlns:a14="http://schemas.microsoft.com/office/drawing/2010/main" val="0"/>
@@ -27152,7 +28089,7 @@
                     <pic:cNvPicPr/>
                   </pic:nvPicPr>
                   <pic:blipFill>
-                    <a:blip r:embed="rId51">
+                    <a:blip r:embed="rId52">
                       <a:extLst>
                         <a:ext uri="{28A0092B-C50C-407E-A947-70E740481C1C}">
                           <a14:useLocalDpi xmlns:a14="http://schemas.microsoft.com/office/drawing/2010/main" val="0"/>
@@ -27201,7 +28138,7 @@
                     <pic:cNvPicPr/>
                   </pic:nvPicPr>
                   <pic:blipFill>
-                    <a:blip r:embed="rId52">
+                    <a:blip r:embed="rId53">
                       <a:extLst>
                         <a:ext uri="{28A0092B-C50C-407E-A947-70E740481C1C}">
                           <a14:useLocalDpi xmlns:a14="http://schemas.microsoft.com/office/drawing/2010/main" val="0"/>
@@ -27261,7 +28198,7 @@
 </file>
 
 <file path=word/endnotes.xml><?xml version="1.0" encoding="utf-8"?>
-<w:endnotes xmlns:wpc="http://schemas.microsoft.com/office/word/2010/wordprocessingCanvas" xmlns:cx="http://schemas.microsoft.com/office/drawing/2014/chartex" xmlns:cx1="http://schemas.microsoft.com/office/drawing/2015/9/8/chartex" xmlns:cx2="http://schemas.microsoft.com/office/drawing/2015/10/21/chartex" xmlns:cx3="http://schemas.microsoft.com/office/drawing/2016/5/9/chartex" xmlns:cx4="http://schemas.microsoft.com/office/drawing/2016/5/10/chartex" xmlns:cx5="http://schemas.microsoft.com/office/drawing/2016/5/11/chartex" xmlns:cx6="http://schemas.microsoft.com/office/drawing/2016/5/12/chartex" xmlns:cx7="http://schemas.microsoft.com/office/drawing/2016/5/13/chartex" xmlns:cx8="http://schemas.microsoft.com/office/drawing/2016/5/14/chartex" xmlns:mc="http://schemas.openxmlformats.org/markup-compatibility/2006" xmlns:aink="http://schemas.microsoft.com/office/drawing/2016/ink" xmlns:am3d="http://schemas.microsoft.com/office/drawing/2017/model3d" xmlns:o="urn:schemas-microsoft-com:office:office" xmlns:oel="http://schemas.microsoft.com/office/2019/extlst" xmlns:r="http://schemas.openxmlformats.org/officeDocument/2006/relationships" xmlns:m="http://schemas.openxmlformats.org/officeDocument/2006/math" xmlns:v="urn:schemas-microsoft-com:vml" xmlns:wp14="http://schemas.microsoft.com/office/word/2010/wordprocessingDrawing" xmlns:wp="http://schemas.openxmlformats.org/drawingml/2006/wordprocessingDrawing" xmlns:w10="urn:schemas-microsoft-com:office:word" xmlns:w="http://schemas.openxmlformats.org/wordprocessingml/2006/main" xmlns:w14="http://schemas.microsoft.com/office/word/2010/wordml" xmlns:w15="http://schemas.microsoft.com/office/word/2012/wordml" xmlns:w16cex="http://schemas.microsoft.com/office/word/2018/wordml/cex" xmlns:w16cid="http://schemas.microsoft.com/office/word/2016/wordml/cid" xmlns:w16="http://schemas.microsoft.com/office/word/2018/wordml" xmlns:w16sdtdh="http://schemas.microsoft.com/office/word/2020/wordml/sdtdatahash" xmlns:w16se="http://schemas.microsoft.com/office/word/2015/wordml/symex" xmlns:wpg="http://schemas.microsoft.com/office/word/2010/wordprocessingGroup" xmlns:wpi="http://schemas.microsoft.com/office/word/2010/wordprocessingInk" xmlns:wne="http://schemas.microsoft.com/office/word/2006/wordml" xmlns:wps="http://schemas.microsoft.com/office/word/2010/wordprocessingShape" mc:Ignorable="w14 w15 w16se w16cid w16 w16cex w16sdtdh wp14">
+<w:endnotes xmlns:wpc="http://schemas.microsoft.com/office/word/2010/wordprocessingCanvas" xmlns:cx="http://schemas.microsoft.com/office/drawing/2014/chartex" xmlns:cx1="http://schemas.microsoft.com/office/drawing/2015/9/8/chartex" xmlns:cx2="http://schemas.microsoft.com/office/drawing/2015/10/21/chartex" xmlns:cx3="http://schemas.microsoft.com/office/drawing/2016/5/9/chartex" xmlns:cx4="http://schemas.microsoft.com/office/drawing/2016/5/10/chartex" xmlns:cx5="http://schemas.microsoft.com/office/drawing/2016/5/11/chartex" xmlns:cx6="http://schemas.microsoft.com/office/drawing/2016/5/12/chartex" xmlns:cx7="http://schemas.microsoft.com/office/drawing/2016/5/13/chartex" xmlns:cx8="http://schemas.microsoft.com/office/drawing/2016/5/14/chartex" xmlns:mc="http://schemas.openxmlformats.org/markup-compatibility/2006" xmlns:aink="http://schemas.microsoft.com/office/drawing/2016/ink" xmlns:am3d="http://schemas.microsoft.com/office/drawing/2017/model3d" xmlns:o="urn:schemas-microsoft-com:office:office" xmlns:oel="http://schemas.microsoft.com/office/2019/extlst" xmlns:r="http://schemas.openxmlformats.org/officeDocument/2006/relationships" xmlns:m="http://schemas.openxmlformats.org/officeDocument/2006/math" xmlns:v="urn:schemas-microsoft-com:vml" xmlns:wp14="http://schemas.microsoft.com/office/word/2010/wordprocessingDrawing" xmlns:wp="http://schemas.openxmlformats.org/drawingml/2006/wordprocessingDrawing" xmlns:w10="urn:schemas-microsoft-com:office:word" xmlns:w="http://schemas.openxmlformats.org/wordprocessingml/2006/main" xmlns:w14="http://schemas.microsoft.com/office/word/2010/wordml" xmlns:w15="http://schemas.microsoft.com/office/word/2012/wordml" xmlns:w16cex="http://schemas.microsoft.com/office/word/2018/wordml/cex" xmlns:w16cid="http://schemas.microsoft.com/office/word/2016/wordml/cid" xmlns:w16="http://schemas.microsoft.com/office/word/2018/wordml" xmlns:w16du="http://schemas.microsoft.com/office/word/2023/wordml/word16du" xmlns:w16sdtdh="http://schemas.microsoft.com/office/word/2020/wordml/sdtdatahash" xmlns:w16se="http://schemas.microsoft.com/office/word/2015/wordml/symex" xmlns:wpg="http://schemas.microsoft.com/office/word/2010/wordprocessingGroup" xmlns:wpi="http://schemas.microsoft.com/office/word/2010/wordprocessingInk" xmlns:wne="http://schemas.microsoft.com/office/word/2006/wordml" xmlns:wps="http://schemas.microsoft.com/office/word/2010/wordprocessingShape" mc:Ignorable="w14 w15 w16se w16cid w16 w16cex w16sdtdh w16du wp14">
   <w:endnote w:type="separator" w:id="-1">
     <w:p>
       <w:r>
@@ -27280,7 +28217,7 @@
 </file>
 
 <file path=word/footer1.xml><?xml version="1.0" encoding="utf-8"?>
-<w:ftr xmlns:wpc="http://schemas.microsoft.com/office/word/2010/wordprocessingCanvas" xmlns:cx="http://schemas.microsoft.com/office/drawing/2014/chartex" xmlns:cx1="http://schemas.microsoft.com/office/drawing/2015/9/8/chartex" xmlns:cx2="http://schemas.microsoft.com/office/drawing/2015/10/21/chartex" xmlns:cx3="http://schemas.microsoft.com/office/drawing/2016/5/9/chartex" xmlns:cx4="http://schemas.microsoft.com/office/drawing/2016/5/10/chartex" xmlns:cx5="http://schemas.microsoft.com/office/drawing/2016/5/11/chartex" xmlns:cx6="http://schemas.microsoft.com/office/drawing/2016/5/12/chartex" xmlns:cx7="http://schemas.microsoft.com/office/drawing/2016/5/13/chartex" xmlns:cx8="http://schemas.microsoft.com/office/drawing/2016/5/14/chartex" xmlns:mc="http://schemas.openxmlformats.org/markup-compatibility/2006" xmlns:aink="http://schemas.microsoft.com/office/drawing/2016/ink" xmlns:am3d="http://schemas.microsoft.com/office/drawing/2017/model3d" xmlns:o="urn:schemas-microsoft-com:office:office" xmlns:oel="http://schemas.microsoft.com/office/2019/extlst" xmlns:r="http://schemas.openxmlformats.org/officeDocument/2006/relationships" xmlns:m="http://schemas.openxmlformats.org/officeDocument/2006/math" xmlns:v="urn:schemas-microsoft-com:vml" xmlns:wp14="http://schemas.microsoft.com/office/word/2010/wordprocessingDrawing" xmlns:wp="http://schemas.openxmlformats.org/drawingml/2006/wordprocessingDrawing" xmlns:w10="urn:schemas-microsoft-com:office:word" xmlns:w="http://schemas.openxmlformats.org/wordprocessingml/2006/main" xmlns:w14="http://schemas.microsoft.com/office/word/2010/wordml" xmlns:w15="http://schemas.microsoft.com/office/word/2012/wordml" xmlns:w16cex="http://schemas.microsoft.com/office/word/2018/wordml/cex" xmlns:w16cid="http://schemas.microsoft.com/office/word/2016/wordml/cid" xmlns:w16="http://schemas.microsoft.com/office/word/2018/wordml" xmlns:w16sdtdh="http://schemas.microsoft.com/office/word/2020/wordml/sdtdatahash" xmlns:w16se="http://schemas.microsoft.com/office/word/2015/wordml/symex" xmlns:wpg="http://schemas.microsoft.com/office/word/2010/wordprocessingGroup" xmlns:wpi="http://schemas.microsoft.com/office/word/2010/wordprocessingInk" xmlns:wne="http://schemas.microsoft.com/office/word/2006/wordml" xmlns:wps="http://schemas.microsoft.com/office/word/2010/wordprocessingShape" mc:Ignorable="w14 w15 w16se w16cid w16 w16cex w16sdtdh wp14">
+<w:ftr xmlns:wpc="http://schemas.microsoft.com/office/word/2010/wordprocessingCanvas" xmlns:cx="http://schemas.microsoft.com/office/drawing/2014/chartex" xmlns:cx1="http://schemas.microsoft.com/office/drawing/2015/9/8/chartex" xmlns:cx2="http://schemas.microsoft.com/office/drawing/2015/10/21/chartex" xmlns:cx3="http://schemas.microsoft.com/office/drawing/2016/5/9/chartex" xmlns:cx4="http://schemas.microsoft.com/office/drawing/2016/5/10/chartex" xmlns:cx5="http://schemas.microsoft.com/office/drawing/2016/5/11/chartex" xmlns:cx6="http://schemas.microsoft.com/office/drawing/2016/5/12/chartex" xmlns:cx7="http://schemas.microsoft.com/office/drawing/2016/5/13/chartex" xmlns:cx8="http://schemas.microsoft.com/office/drawing/2016/5/14/chartex" xmlns:mc="http://schemas.openxmlformats.org/markup-compatibility/2006" xmlns:aink="http://schemas.microsoft.com/office/drawing/2016/ink" xmlns:am3d="http://schemas.microsoft.com/office/drawing/2017/model3d" xmlns:o="urn:schemas-microsoft-com:office:office" xmlns:oel="http://schemas.microsoft.com/office/2019/extlst" xmlns:r="http://schemas.openxmlformats.org/officeDocument/2006/relationships" xmlns:m="http://schemas.openxmlformats.org/officeDocument/2006/math" xmlns:v="urn:schemas-microsoft-com:vml" xmlns:wp14="http://schemas.microsoft.com/office/word/2010/wordprocessingDrawing" xmlns:wp="http://schemas.openxmlformats.org/drawingml/2006/wordprocessingDrawing" xmlns:w10="urn:schemas-microsoft-com:office:word" xmlns:w="http://schemas.openxmlformats.org/wordprocessingml/2006/main" xmlns:w14="http://schemas.microsoft.com/office/word/2010/wordml" xmlns:w15="http://schemas.microsoft.com/office/word/2012/wordml" xmlns:w16cex="http://schemas.microsoft.com/office/word/2018/wordml/cex" xmlns:w16cid="http://schemas.microsoft.com/office/word/2016/wordml/cid" xmlns:w16="http://schemas.microsoft.com/office/word/2018/wordml" xmlns:w16du="http://schemas.microsoft.com/office/word/2023/wordml/word16du" xmlns:w16sdtdh="http://schemas.microsoft.com/office/word/2020/wordml/sdtdatahash" xmlns:w16se="http://schemas.microsoft.com/office/word/2015/wordml/symex" xmlns:wpg="http://schemas.microsoft.com/office/word/2010/wordprocessingGroup" xmlns:wpi="http://schemas.microsoft.com/office/word/2010/wordprocessingInk" xmlns:wne="http://schemas.microsoft.com/office/word/2006/wordml" xmlns:wps="http://schemas.microsoft.com/office/word/2010/wordprocessingShape" mc:Ignorable="w14 w15 w16se w16cid w16 w16cex w16sdtdh w16du wp14">
   <w:tbl>
     <w:tblPr>
       <w:tblStyle w:val="Grilledutableau"/>
@@ -27736,7 +28673,7 @@
 </file>
 
 <file path=word/footnotes.xml><?xml version="1.0" encoding="utf-8"?>
-<w:footnotes xmlns:wpc="http://schemas.microsoft.com/office/word/2010/wordprocessingCanvas" xmlns:cx="http://schemas.microsoft.com/office/drawing/2014/chartex" xmlns:cx1="http://schemas.microsoft.com/office/drawing/2015/9/8/chartex" xmlns:cx2="http://schemas.microsoft.com/office/drawing/2015/10/21/chartex" xmlns:cx3="http://schemas.microsoft.com/office/drawing/2016/5/9/chartex" xmlns:cx4="http://schemas.microsoft.com/office/drawing/2016/5/10/chartex" xmlns:cx5="http://schemas.microsoft.com/office/drawing/2016/5/11/chartex" xmlns:cx6="http://schemas.microsoft.com/office/drawing/2016/5/12/chartex" xmlns:cx7="http://schemas.microsoft.com/office/drawing/2016/5/13/chartex" xmlns:cx8="http://schemas.microsoft.com/office/drawing/2016/5/14/chartex" xmlns:mc="http://schemas.openxmlformats.org/markup-compatibility/2006" xmlns:aink="http://schemas.microsoft.com/office/drawing/2016/ink" xmlns:am3d="http://schemas.microsoft.com/office/drawing/2017/model3d" xmlns:o="urn:schemas-microsoft-com:office:office" xmlns:oel="http://schemas.microsoft.com/office/2019/extlst" xmlns:r="http://schemas.openxmlformats.org/officeDocument/2006/relationships" xmlns:m="http://schemas.openxmlformats.org/officeDocument/2006/math" xmlns:v="urn:schemas-microsoft-com:vml" xmlns:wp14="http://schemas.microsoft.com/office/word/2010/wordprocessingDrawing" xmlns:wp="http://schemas.openxmlformats.org/drawingml/2006/wordprocessingDrawing" xmlns:w10="urn:schemas-microsoft-com:office:word" xmlns:w="http://schemas.openxmlformats.org/wordprocessingml/2006/main" xmlns:w14="http://schemas.microsoft.com/office/word/2010/wordml" xmlns:w15="http://schemas.microsoft.com/office/word/2012/wordml" xmlns:w16cex="http://schemas.microsoft.com/office/word/2018/wordml/cex" xmlns:w16cid="http://schemas.microsoft.com/office/word/2016/wordml/cid" xmlns:w16="http://schemas.microsoft.com/office/word/2018/wordml" xmlns:w16sdtdh="http://schemas.microsoft.com/office/word/2020/wordml/sdtdatahash" xmlns:w16se="http://schemas.microsoft.com/office/word/2015/wordml/symex" xmlns:wpg="http://schemas.microsoft.com/office/word/2010/wordprocessingGroup" xmlns:wpi="http://schemas.microsoft.com/office/word/2010/wordprocessingInk" xmlns:wne="http://schemas.microsoft.com/office/word/2006/wordml" xmlns:wps="http://schemas.microsoft.com/office/word/2010/wordprocessingShape" mc:Ignorable="w14 w15 w16se w16cid w16 w16cex w16sdtdh wp14">
+<w:footnotes xmlns:wpc="http://schemas.microsoft.com/office/word/2010/wordprocessingCanvas" xmlns:cx="http://schemas.microsoft.com/office/drawing/2014/chartex" xmlns:cx1="http://schemas.microsoft.com/office/drawing/2015/9/8/chartex" xmlns:cx2="http://schemas.microsoft.com/office/drawing/2015/10/21/chartex" xmlns:cx3="http://schemas.microsoft.com/office/drawing/2016/5/9/chartex" xmlns:cx4="http://schemas.microsoft.com/office/drawing/2016/5/10/chartex" xmlns:cx5="http://schemas.microsoft.com/office/drawing/2016/5/11/chartex" xmlns:cx6="http://schemas.microsoft.com/office/drawing/2016/5/12/chartex" xmlns:cx7="http://schemas.microsoft.com/office/drawing/2016/5/13/chartex" xmlns:cx8="http://schemas.microsoft.com/office/drawing/2016/5/14/chartex" xmlns:mc="http://schemas.openxmlformats.org/markup-compatibility/2006" xmlns:aink="http://schemas.microsoft.com/office/drawing/2016/ink" xmlns:am3d="http://schemas.microsoft.com/office/drawing/2017/model3d" xmlns:o="urn:schemas-microsoft-com:office:office" xmlns:oel="http://schemas.microsoft.com/office/2019/extlst" xmlns:r="http://schemas.openxmlformats.org/officeDocument/2006/relationships" xmlns:m="http://schemas.openxmlformats.org/officeDocument/2006/math" xmlns:v="urn:schemas-microsoft-com:vml" xmlns:wp14="http://schemas.microsoft.com/office/word/2010/wordprocessingDrawing" xmlns:wp="http://schemas.openxmlformats.org/drawingml/2006/wordprocessingDrawing" xmlns:w10="urn:schemas-microsoft-com:office:word" xmlns:w="http://schemas.openxmlformats.org/wordprocessingml/2006/main" xmlns:w14="http://schemas.microsoft.com/office/word/2010/wordml" xmlns:w15="http://schemas.microsoft.com/office/word/2012/wordml" xmlns:w16cex="http://schemas.microsoft.com/office/word/2018/wordml/cex" xmlns:w16cid="http://schemas.microsoft.com/office/word/2016/wordml/cid" xmlns:w16="http://schemas.microsoft.com/office/word/2018/wordml" xmlns:w16du="http://schemas.microsoft.com/office/word/2023/wordml/word16du" xmlns:w16sdtdh="http://schemas.microsoft.com/office/word/2020/wordml/sdtdatahash" xmlns:w16se="http://schemas.microsoft.com/office/word/2015/wordml/symex" xmlns:wpg="http://schemas.microsoft.com/office/word/2010/wordprocessingGroup" xmlns:wpi="http://schemas.microsoft.com/office/word/2010/wordprocessingInk" xmlns:wne="http://schemas.microsoft.com/office/word/2006/wordml" xmlns:wps="http://schemas.microsoft.com/office/word/2010/wordprocessingShape" mc:Ignorable="w14 w15 w16se w16cid w16 w16cex w16sdtdh w16du wp14">
   <w:footnote w:type="separator" w:id="-1">
     <w:p>
       <w:r>
@@ -27900,32 +28837,15 @@
         </w:rPr>
         <w:t xml:space="preserve"> Factories: </w:t>
       </w:r>
-      <w:r>
-        <w:fldChar w:fldCharType="begin"/>
-      </w:r>
-      <w:r>
-        <w:rPr>
-          <w:lang w:val="en-US"/>
-        </w:rPr>
-        <w:instrText>HYPERLINK "https://laravel.com/docs/11.x/database-testing"</w:instrText>
-      </w:r>
-      <w:r>
-        <w:fldChar w:fldCharType="separate"/>
-      </w:r>
-      <w:r>
-        <w:rPr>
-          <w:rStyle w:val="Lienhypertexte"/>
-          <w:lang w:val="en-US"/>
-        </w:rPr>
-        <w:t>https://laravel.com/docs/11.x/database-testing</w:t>
-      </w:r>
-      <w:r>
-        <w:rPr>
-          <w:rStyle w:val="Lienhypertexte"/>
-          <w:lang w:val="en-US"/>
-        </w:rPr>
-        <w:fldChar w:fldCharType="end"/>
-      </w:r>
+      <w:hyperlink r:id="rId4" w:history="1">
+        <w:r>
+          <w:rPr>
+            <w:rStyle w:val="Lienhypertexte"/>
+            <w:lang w:val="en-US"/>
+          </w:rPr>
+          <w:t>https://laravel.com/docs/11.x/database-testing</w:t>
+        </w:r>
+      </w:hyperlink>
     </w:p>
   </w:footnote>
   <w:footnote w:id="6">
@@ -27940,17 +28860,9 @@
         <w:footnoteRef/>
       </w:r>
       <w:r>
-        <w:t xml:space="preserve"> Laravel </w:t>
-      </w:r>
-      <w:proofErr w:type="spellStart"/>
-      <w:r>
-        <w:t>Dusk</w:t>
-      </w:r>
-      <w:proofErr w:type="spellEnd"/>
-      <w:r>
-        <w:t xml:space="preserve"> : </w:t>
-      </w:r>
-      <w:hyperlink r:id="rId4" w:history="1">
+        <w:t xml:space="preserve"> Laravel Dusk : </w:t>
+      </w:r>
+      <w:hyperlink r:id="rId5" w:history="1">
         <w:r>
           <w:rPr>
             <w:rStyle w:val="Lienhypertexte"/>
@@ -27994,32 +28906,15 @@
         </w:rPr>
         <w:t xml:space="preserve"> </w:t>
       </w:r>
-      <w:r>
-        <w:fldChar w:fldCharType="begin"/>
-      </w:r>
-      <w:r>
-        <w:rPr>
-          <w:lang w:val="en-US"/>
-        </w:rPr>
-        <w:instrText>HYPERLINK "https://docs.github.com/en/actions/learn-github-actions/understanding-github-actions"</w:instrText>
-      </w:r>
-      <w:r>
-        <w:fldChar w:fldCharType="separate"/>
-      </w:r>
-      <w:r>
-        <w:rPr>
-          <w:rStyle w:val="Lienhypertexte"/>
-          <w:lang w:val="en-US"/>
-        </w:rPr>
-        <w:t>https://docs.github.com/en/actions/learn-github-actions/understanding-github-actions</w:t>
-      </w:r>
-      <w:r>
-        <w:rPr>
-          <w:rStyle w:val="Lienhypertexte"/>
-          <w:lang w:val="en-US"/>
-        </w:rPr>
-        <w:fldChar w:fldCharType="end"/>
-      </w:r>
+      <w:hyperlink r:id="rId6" w:history="1">
+        <w:r>
+          <w:rPr>
+            <w:rStyle w:val="Lienhypertexte"/>
+            <w:lang w:val="en-US"/>
+          </w:rPr>
+          <w:t>https://docs.github.com/en/actions/learn-github-actions/understanding-github-actions</w:t>
+        </w:r>
+      </w:hyperlink>
     </w:p>
   </w:footnote>
   <w:footnote w:id="8">
@@ -28034,25 +28929,17 @@
         <w:footnoteRef/>
       </w:r>
       <w:r>
-        <w:t xml:space="preserve">Laravel </w:t>
+        <w:t xml:space="preserve">Laravel Dusk sur </w:t>
       </w:r>
       <w:proofErr w:type="spellStart"/>
       <w:r>
-        <w:t>Dusk</w:t>
+        <w:t>Github</w:t>
       </w:r>
       <w:proofErr w:type="spellEnd"/>
       <w:r>
-        <w:t xml:space="preserve"> sur </w:t>
-      </w:r>
-      <w:proofErr w:type="spellStart"/>
-      <w:r>
-        <w:t>Github</w:t>
-      </w:r>
-      <w:proofErr w:type="spellEnd"/>
-      <w:r>
         <w:t xml:space="preserve"> Actions : </w:t>
       </w:r>
-      <w:hyperlink r:id="rId5" w:anchor="running-tests-on-github-actions" w:history="1">
+      <w:hyperlink r:id="rId7" w:anchor="running-tests-on-github-actions" w:history="1">
         <w:r>
           <w:rPr>
             <w:rStyle w:val="Lienhypertexte"/>
@@ -28099,7 +28986,7 @@
         </w:rPr>
         <w:t xml:space="preserve"> » : </w:t>
       </w:r>
-      <w:hyperlink r:id="rId6" w:history="1">
+      <w:hyperlink r:id="rId8" w:history="1">
         <w:r>
           <w:rPr>
             <w:rStyle w:val="Lienhypertexte"/>
@@ -28124,7 +29011,7 @@
       <w:r>
         <w:t xml:space="preserve"> Installation de Laravel : </w:t>
       </w:r>
-      <w:hyperlink r:id="rId7" w:history="1">
+      <w:hyperlink r:id="rId9" w:history="1">
         <w:r>
           <w:rPr>
             <w:rStyle w:val="Lienhypertexte"/>
@@ -28157,7 +29044,7 @@
         </w:rPr>
         <w:t xml:space="preserve">Installation de Tailwind : </w:t>
       </w:r>
-      <w:hyperlink r:id="rId8" w:anchor="vite" w:history="1">
+      <w:hyperlink r:id="rId10" w:anchor="vite" w:history="1">
         <w:r>
           <w:rPr>
             <w:rStyle w:val="Lienhypertexte"/>
@@ -28182,7 +29069,7 @@
       <w:r>
         <w:t xml:space="preserve"> Conventions de nommage de Laravel : </w:t>
       </w:r>
-      <w:hyperlink r:id="rId9" w:history="1">
+      <w:hyperlink r:id="rId11" w:history="1">
         <w:r>
           <w:rPr>
             <w:rStyle w:val="Lienhypertexte"/>
@@ -28234,7 +29121,7 @@
       <w:r>
         <w:t xml:space="preserve"> Norme RFC 3696 : </w:t>
       </w:r>
-      <w:hyperlink r:id="rId10" w:anchor="page-7" w:history="1">
+      <w:hyperlink r:id="rId12" w:anchor="page-7" w:history="1">
         <w:r>
           <w:rPr>
             <w:rStyle w:val="Lienhypertexte"/>
@@ -28258,7 +29145,7 @@
       <w:r>
         <w:t xml:space="preserve"> Assignement de masse : </w:t>
       </w:r>
-      <w:hyperlink r:id="rId11" w:anchor="mass-assignment" w:history="1">
+      <w:hyperlink r:id="rId13" w:anchor="mass-assignment" w:history="1">
         <w:r>
           <w:rPr>
             <w:rStyle w:val="Lienhypertexte"/>
@@ -28291,7 +29178,7 @@
         </w:rPr>
         <w:t xml:space="preserve">Ressources imbriquées : </w:t>
       </w:r>
-      <w:hyperlink r:id="rId12" w:anchor="restful-nested-resources" w:history="1">
+      <w:hyperlink r:id="rId14" w:anchor="restful-nested-resources" w:history="1">
         <w:r>
           <w:rPr>
             <w:rStyle w:val="Lienhypertexte"/>
@@ -28324,7 +29211,7 @@
       <w:r>
         <w:t xml:space="preserve"> sur Laravel 10, Piotr Jura : </w:t>
       </w:r>
-      <w:hyperlink r:id="rId13" w:history="1">
+      <w:hyperlink r:id="rId15" w:history="1">
         <w:r>
           <w:rPr>
             <w:rStyle w:val="Lienhypertexte"/>
@@ -28348,7 +29235,7 @@
       <w:r>
         <w:t xml:space="preserve"> Récupération d’anciennes valeurs : </w:t>
       </w:r>
-      <w:hyperlink r:id="rId14" w:anchor="retrieving-old-input" w:history="1">
+      <w:hyperlink r:id="rId16" w:anchor="retrieving-old-input" w:history="1">
         <w:r>
           <w:rPr>
             <w:rStyle w:val="Lienhypertexte"/>
@@ -28391,7 +29278,7 @@
       <w:r>
         <w:t xml:space="preserve"> Autorisations avec Laravel : </w:t>
       </w:r>
-      <w:hyperlink r:id="rId15" w:anchor="creating-policies" w:history="1">
+      <w:hyperlink r:id="rId17" w:anchor="creating-policies" w:history="1">
         <w:r>
           <w:rPr>
             <w:rStyle w:val="Lienhypertexte"/>
@@ -28423,7 +29310,7 @@
       <w:r>
         <w:t xml:space="preserve"> : </w:t>
       </w:r>
-      <w:hyperlink r:id="rId16" w:anchor="creating-policies" w:history="1">
+      <w:hyperlink r:id="rId18" w:anchor="creating-policies" w:history="1">
         <w:r>
           <w:rPr>
             <w:rStyle w:val="Lienhypertexte"/>
@@ -28447,7 +29334,7 @@
       <w:r>
         <w:t xml:space="preserve"> Provient de la documentation officielle : </w:t>
       </w:r>
-      <w:hyperlink r:id="rId17" w:anchor="via-the-user-model" w:history="1">
+      <w:hyperlink r:id="rId19" w:anchor="via-the-user-model" w:history="1">
         <w:r>
           <w:rPr>
             <w:rStyle w:val="Lienhypertexte"/>
@@ -28480,7 +29367,7 @@
       <w:r>
         <w:t xml:space="preserve"> </w:t>
       </w:r>
-      <w:hyperlink r:id="rId18" w:history="1">
+      <w:hyperlink r:id="rId20" w:history="1">
         <w:r>
           <w:rPr>
             <w:rStyle w:val="Lienhypertexte"/>
@@ -28504,7 +29391,7 @@
       <w:r>
         <w:t xml:space="preserve"> Mise en place de plusieurs langues dans un projet Laravel : </w:t>
       </w:r>
-      <w:hyperlink r:id="rId19" w:history="1">
+      <w:hyperlink r:id="rId21" w:history="1">
         <w:r>
           <w:rPr>
             <w:rStyle w:val="Lienhypertexte"/>
@@ -28546,7 +29433,7 @@
         </w:rPr>
         <w:t xml:space="preserve"> </w:t>
       </w:r>
-      <w:hyperlink r:id="rId20" w:history="1">
+      <w:hyperlink r:id="rId22" w:history="1">
         <w:r>
           <w:rPr>
             <w:rStyle w:val="Lienhypertexte"/>
@@ -28580,7 +29467,7 @@
         </w:rPr>
         <w:t xml:space="preserve">Template de barre de navigation : </w:t>
       </w:r>
-      <w:hyperlink r:id="rId21" w:history="1">
+      <w:hyperlink r:id="rId23" w:history="1">
         <w:r>
           <w:rPr>
             <w:rStyle w:val="Lienhypertexte"/>
@@ -28612,23 +29499,9 @@
         <w:rPr>
           <w:lang w:val="fr-CH"/>
         </w:rPr>
-        <w:t xml:space="preserve">Installation de Laravel </w:t>
-      </w:r>
-      <w:proofErr w:type="spellStart"/>
-      <w:r>
-        <w:rPr>
-          <w:lang w:val="fr-CH"/>
-        </w:rPr>
-        <w:t>Dusk</w:t>
-      </w:r>
-      <w:proofErr w:type="spellEnd"/>
-      <w:r>
-        <w:rPr>
-          <w:lang w:val="fr-CH"/>
-        </w:rPr>
-        <w:t xml:space="preserve"> : </w:t>
-      </w:r>
-      <w:hyperlink r:id="rId22" w:anchor="installation" w:history="1">
+        <w:t xml:space="preserve">Installation de Laravel Dusk : </w:t>
+      </w:r>
+      <w:hyperlink r:id="rId24" w:anchor="installation" w:history="1">
         <w:r>
           <w:rPr>
             <w:rStyle w:val="Lienhypertexte"/>
@@ -28684,7 +29557,7 @@
         </w:rPr>
         <w:t xml:space="preserve"> : </w:t>
       </w:r>
-      <w:hyperlink r:id="rId23" w:anchor="running-tests-on-github-actions" w:history="1">
+      <w:hyperlink r:id="rId25" w:anchor="running-tests-on-github-actions" w:history="1">
         <w:r>
           <w:rPr>
             <w:rStyle w:val="Lienhypertexte"/>
@@ -28699,7 +29572,7 @@
 </file>
 
 <file path=word/header1.xml><?xml version="1.0" encoding="utf-8"?>
-<w:hdr xmlns:wpc="http://schemas.microsoft.com/office/word/2010/wordprocessingCanvas" xmlns:cx="http://schemas.microsoft.com/office/drawing/2014/chartex" xmlns:cx1="http://schemas.microsoft.com/office/drawing/2015/9/8/chartex" xmlns:cx2="http://schemas.microsoft.com/office/drawing/2015/10/21/chartex" xmlns:cx3="http://schemas.microsoft.com/office/drawing/2016/5/9/chartex" xmlns:cx4="http://schemas.microsoft.com/office/drawing/2016/5/10/chartex" xmlns:cx5="http://schemas.microsoft.com/office/drawing/2016/5/11/chartex" xmlns:cx6="http://schemas.microsoft.com/office/drawing/2016/5/12/chartex" xmlns:cx7="http://schemas.microsoft.com/office/drawing/2016/5/13/chartex" xmlns:cx8="http://schemas.microsoft.com/office/drawing/2016/5/14/chartex" xmlns:mc="http://schemas.openxmlformats.org/markup-compatibility/2006" xmlns:aink="http://schemas.microsoft.com/office/drawing/2016/ink" xmlns:am3d="http://schemas.microsoft.com/office/drawing/2017/model3d" xmlns:o="urn:schemas-microsoft-com:office:office" xmlns:oel="http://schemas.microsoft.com/office/2019/extlst" xmlns:r="http://schemas.openxmlformats.org/officeDocument/2006/relationships" xmlns:m="http://schemas.openxmlformats.org/officeDocument/2006/math" xmlns:v="urn:schemas-microsoft-com:vml" xmlns:wp14="http://schemas.microsoft.com/office/word/2010/wordprocessingDrawing" xmlns:wp="http://schemas.openxmlformats.org/drawingml/2006/wordprocessingDrawing" xmlns:w10="urn:schemas-microsoft-com:office:word" xmlns:w="http://schemas.openxmlformats.org/wordprocessingml/2006/main" xmlns:w14="http://schemas.microsoft.com/office/word/2010/wordml" xmlns:w15="http://schemas.microsoft.com/office/word/2012/wordml" xmlns:w16cex="http://schemas.microsoft.com/office/word/2018/wordml/cex" xmlns:w16cid="http://schemas.microsoft.com/office/word/2016/wordml/cid" xmlns:w16="http://schemas.microsoft.com/office/word/2018/wordml" xmlns:w16sdtdh="http://schemas.microsoft.com/office/word/2020/wordml/sdtdatahash" xmlns:w16se="http://schemas.microsoft.com/office/word/2015/wordml/symex" xmlns:wpg="http://schemas.microsoft.com/office/word/2010/wordprocessingGroup" xmlns:wpi="http://schemas.microsoft.com/office/word/2010/wordprocessingInk" xmlns:wne="http://schemas.microsoft.com/office/word/2006/wordml" xmlns:wps="http://schemas.microsoft.com/office/word/2010/wordprocessingShape" mc:Ignorable="w14 w15 w16se w16cid w16 w16cex w16sdtdh wp14">
+<w:hdr xmlns:wpc="http://schemas.microsoft.com/office/word/2010/wordprocessingCanvas" xmlns:cx="http://schemas.microsoft.com/office/drawing/2014/chartex" xmlns:cx1="http://schemas.microsoft.com/office/drawing/2015/9/8/chartex" xmlns:cx2="http://schemas.microsoft.com/office/drawing/2015/10/21/chartex" xmlns:cx3="http://schemas.microsoft.com/office/drawing/2016/5/9/chartex" xmlns:cx4="http://schemas.microsoft.com/office/drawing/2016/5/10/chartex" xmlns:cx5="http://schemas.microsoft.com/office/drawing/2016/5/11/chartex" xmlns:cx6="http://schemas.microsoft.com/office/drawing/2016/5/12/chartex" xmlns:cx7="http://schemas.microsoft.com/office/drawing/2016/5/13/chartex" xmlns:cx8="http://schemas.microsoft.com/office/drawing/2016/5/14/chartex" xmlns:mc="http://schemas.openxmlformats.org/markup-compatibility/2006" xmlns:aink="http://schemas.microsoft.com/office/drawing/2016/ink" xmlns:am3d="http://schemas.microsoft.com/office/drawing/2017/model3d" xmlns:o="urn:schemas-microsoft-com:office:office" xmlns:oel="http://schemas.microsoft.com/office/2019/extlst" xmlns:r="http://schemas.openxmlformats.org/officeDocument/2006/relationships" xmlns:m="http://schemas.openxmlformats.org/officeDocument/2006/math" xmlns:v="urn:schemas-microsoft-com:vml" xmlns:wp14="http://schemas.microsoft.com/office/word/2010/wordprocessingDrawing" xmlns:wp="http://schemas.openxmlformats.org/drawingml/2006/wordprocessingDrawing" xmlns:w10="urn:schemas-microsoft-com:office:word" xmlns:w="http://schemas.openxmlformats.org/wordprocessingml/2006/main" xmlns:w14="http://schemas.microsoft.com/office/word/2010/wordml" xmlns:w15="http://schemas.microsoft.com/office/word/2012/wordml" xmlns:w16cex="http://schemas.microsoft.com/office/word/2018/wordml/cex" xmlns:w16cid="http://schemas.microsoft.com/office/word/2016/wordml/cid" xmlns:w16="http://schemas.microsoft.com/office/word/2018/wordml" xmlns:w16du="http://schemas.microsoft.com/office/word/2023/wordml/word16du" xmlns:w16sdtdh="http://schemas.microsoft.com/office/word/2020/wordml/sdtdatahash" xmlns:w16se="http://schemas.microsoft.com/office/word/2015/wordml/symex" xmlns:wpg="http://schemas.microsoft.com/office/word/2010/wordprocessingGroup" xmlns:wpi="http://schemas.microsoft.com/office/word/2010/wordprocessingInk" xmlns:wne="http://schemas.microsoft.com/office/word/2006/wordml" xmlns:wps="http://schemas.microsoft.com/office/word/2010/wordprocessingShape" mc:Ignorable="w14 w15 w16se w16cid w16 w16cex w16sdtdh w16du wp14">
   <w:tbl>
     <w:tblPr>
       <w:tblStyle w:val="Grilledutableau"/>
@@ -28798,7 +29671,7 @@
 </file>
 
 <file path=word/numbering.xml><?xml version="1.0" encoding="utf-8"?>
-<w:numbering xmlns:wpc="http://schemas.microsoft.com/office/word/2010/wordprocessingCanvas" xmlns:cx="http://schemas.microsoft.com/office/drawing/2014/chartex" xmlns:cx1="http://schemas.microsoft.com/office/drawing/2015/9/8/chartex" xmlns:cx2="http://schemas.microsoft.com/office/drawing/2015/10/21/chartex" xmlns:cx3="http://schemas.microsoft.com/office/drawing/2016/5/9/chartex" xmlns:cx4="http://schemas.microsoft.com/office/drawing/2016/5/10/chartex" xmlns:cx5="http://schemas.microsoft.com/office/drawing/2016/5/11/chartex" xmlns:cx6="http://schemas.microsoft.com/office/drawing/2016/5/12/chartex" xmlns:cx7="http://schemas.microsoft.com/office/drawing/2016/5/13/chartex" xmlns:cx8="http://schemas.microsoft.com/office/drawing/2016/5/14/chartex" xmlns:mc="http://schemas.openxmlformats.org/markup-compatibility/2006" xmlns:aink="http://schemas.microsoft.com/office/drawing/2016/ink" xmlns:am3d="http://schemas.microsoft.com/office/drawing/2017/model3d" xmlns:o="urn:schemas-microsoft-com:office:office" xmlns:oel="http://schemas.microsoft.com/office/2019/extlst" xmlns:r="http://schemas.openxmlformats.org/officeDocument/2006/relationships" xmlns:m="http://schemas.openxmlformats.org/officeDocument/2006/math" xmlns:v="urn:schemas-microsoft-com:vml" xmlns:wp14="http://schemas.microsoft.com/office/word/2010/wordprocessingDrawing" xmlns:wp="http://schemas.openxmlformats.org/drawingml/2006/wordprocessingDrawing" xmlns:w10="urn:schemas-microsoft-com:office:word" xmlns:w="http://schemas.openxmlformats.org/wordprocessingml/2006/main" xmlns:w14="http://schemas.microsoft.com/office/word/2010/wordml" xmlns:w15="http://schemas.microsoft.com/office/word/2012/wordml" xmlns:w16cex="http://schemas.microsoft.com/office/word/2018/wordml/cex" xmlns:w16cid="http://schemas.microsoft.com/office/word/2016/wordml/cid" xmlns:w16="http://schemas.microsoft.com/office/word/2018/wordml" xmlns:w16sdtdh="http://schemas.microsoft.com/office/word/2020/wordml/sdtdatahash" xmlns:w16se="http://schemas.microsoft.com/office/word/2015/wordml/symex" xmlns:wpg="http://schemas.microsoft.com/office/word/2010/wordprocessingGroup" xmlns:wpi="http://schemas.microsoft.com/office/word/2010/wordprocessingInk" xmlns:wne="http://schemas.microsoft.com/office/word/2006/wordml" xmlns:wps="http://schemas.microsoft.com/office/word/2010/wordprocessingShape" mc:Ignorable="w14 w15 w16se w16cid w16 w16cex w16sdtdh wp14">
+<w:numbering xmlns:wpc="http://schemas.microsoft.com/office/word/2010/wordprocessingCanvas" xmlns:cx="http://schemas.microsoft.com/office/drawing/2014/chartex" xmlns:cx1="http://schemas.microsoft.com/office/drawing/2015/9/8/chartex" xmlns:cx2="http://schemas.microsoft.com/office/drawing/2015/10/21/chartex" xmlns:cx3="http://schemas.microsoft.com/office/drawing/2016/5/9/chartex" xmlns:cx4="http://schemas.microsoft.com/office/drawing/2016/5/10/chartex" xmlns:cx5="http://schemas.microsoft.com/office/drawing/2016/5/11/chartex" xmlns:cx6="http://schemas.microsoft.com/office/drawing/2016/5/12/chartex" xmlns:cx7="http://schemas.microsoft.com/office/drawing/2016/5/13/chartex" xmlns:cx8="http://schemas.microsoft.com/office/drawing/2016/5/14/chartex" xmlns:mc="http://schemas.openxmlformats.org/markup-compatibility/2006" xmlns:aink="http://schemas.microsoft.com/office/drawing/2016/ink" xmlns:am3d="http://schemas.microsoft.com/office/drawing/2017/model3d" xmlns:o="urn:schemas-microsoft-com:office:office" xmlns:oel="http://schemas.microsoft.com/office/2019/extlst" xmlns:r="http://schemas.openxmlformats.org/officeDocument/2006/relationships" xmlns:m="http://schemas.openxmlformats.org/officeDocument/2006/math" xmlns:v="urn:schemas-microsoft-com:vml" xmlns:wp14="http://schemas.microsoft.com/office/word/2010/wordprocessingDrawing" xmlns:wp="http://schemas.openxmlformats.org/drawingml/2006/wordprocessingDrawing" xmlns:w10="urn:schemas-microsoft-com:office:word" xmlns:w="http://schemas.openxmlformats.org/wordprocessingml/2006/main" xmlns:w14="http://schemas.microsoft.com/office/word/2010/wordml" xmlns:w15="http://schemas.microsoft.com/office/word/2012/wordml" xmlns:w16cex="http://schemas.microsoft.com/office/word/2018/wordml/cex" xmlns:w16cid="http://schemas.microsoft.com/office/word/2016/wordml/cid" xmlns:w16="http://schemas.microsoft.com/office/word/2018/wordml" xmlns:w16du="http://schemas.microsoft.com/office/word/2023/wordml/word16du" xmlns:w16sdtdh="http://schemas.microsoft.com/office/word/2020/wordml/sdtdatahash" xmlns:w16se="http://schemas.microsoft.com/office/word/2015/wordml/symex" xmlns:wpg="http://schemas.microsoft.com/office/word/2010/wordprocessingGroup" xmlns:wpi="http://schemas.microsoft.com/office/word/2010/wordprocessingInk" xmlns:wne="http://schemas.microsoft.com/office/word/2006/wordml" xmlns:wps="http://schemas.microsoft.com/office/word/2010/wordprocessingShape" mc:Ignorable="w14 w15 w16se w16cid w16 w16cex w16sdtdh w16du wp14">
   <w:numPicBullet w:numPicBulletId="0">
     <w:pict>
       <v:shapetype id="_x0000_t75" coordsize="21600,21600" o:spt="75" o:preferrelative="t" path="m@4@5l@4@11@9@11@9@5xe" filled="f" stroked="f">
@@ -28820,7 +29693,7 @@
         <v:path o:extrusionok="f" gradientshapeok="t" o:connecttype="rect"/>
         <o:lock v:ext="edit" aspectratio="t"/>
       </v:shapetype>
-      <v:shape id="_x0000_i1047" type="#_x0000_t75" style="width:11.5pt;height:11.5pt" o:bullet="t">
+      <v:shape id="_x0000_i1048" type="#_x0000_t75" style="width:11.25pt;height:11.25pt" o:bullet="t">
         <v:imagedata r:id="rId1" o:title="BD10263_"/>
       </v:shape>
     </w:pict>
@@ -31104,7 +31977,7 @@
 </file>
 
 <file path=word/styles.xml><?xml version="1.0" encoding="utf-8"?>
-<w:styles xmlns:mc="http://schemas.openxmlformats.org/markup-compatibility/2006" xmlns:r="http://schemas.openxmlformats.org/officeDocument/2006/relationships" xmlns:w="http://schemas.openxmlformats.org/wordprocessingml/2006/main" xmlns:w14="http://schemas.microsoft.com/office/word/2010/wordml" xmlns:w15="http://schemas.microsoft.com/office/word/2012/wordml" xmlns:w16cex="http://schemas.microsoft.com/office/word/2018/wordml/cex" xmlns:w16cid="http://schemas.microsoft.com/office/word/2016/wordml/cid" xmlns:w16="http://schemas.microsoft.com/office/word/2018/wordml" xmlns:w16sdtdh="http://schemas.microsoft.com/office/word/2020/wordml/sdtdatahash" xmlns:w16se="http://schemas.microsoft.com/office/word/2015/wordml/symex" mc:Ignorable="w14 w15 w16se w16cid w16 w16cex w16sdtdh">
+<w:styles xmlns:mc="http://schemas.openxmlformats.org/markup-compatibility/2006" xmlns:r="http://schemas.openxmlformats.org/officeDocument/2006/relationships" xmlns:w="http://schemas.openxmlformats.org/wordprocessingml/2006/main" xmlns:w14="http://schemas.microsoft.com/office/word/2010/wordml" xmlns:w15="http://schemas.microsoft.com/office/word/2012/wordml" xmlns:w16cex="http://schemas.microsoft.com/office/word/2018/wordml/cex" xmlns:w16cid="http://schemas.microsoft.com/office/word/2016/wordml/cid" xmlns:w16="http://schemas.microsoft.com/office/word/2018/wordml" xmlns:w16du="http://schemas.microsoft.com/office/word/2023/wordml/word16du" xmlns:w16sdtdh="http://schemas.microsoft.com/office/word/2020/wordml/sdtdatahash" xmlns:w16se="http://schemas.microsoft.com/office/word/2015/wordml/symex" mc:Ignorable="w14 w15 w16se w16cid w16 w16cex w16sdtdh w16du">
   <w:docDefaults>
     <w:rPrDefault>
       <w:rPr>
@@ -32779,17 +33652,6 @@
 </file>
 
 <file path=customXml/item1.xml><?xml version="1.0" encoding="utf-8"?>
-<p:properties xmlns:p="http://schemas.microsoft.com/office/2006/metadata/properties" xmlns:xsi="http://www.w3.org/2001/XMLSchema-instance" xmlns:pc="http://schemas.microsoft.com/office/infopath/2007/PartnerControls">
-  <documentManagement>
-    <lcf76f155ced4ddcb4097134ff3c332f xmlns="a1b10758-7132-46a4-a2fe-7a2cf46f51f4">
-      <Terms xmlns="http://schemas.microsoft.com/office/infopath/2007/PartnerControls"/>
-    </lcf76f155ced4ddcb4097134ff3c332f>
-    <TaxCatchAll xmlns="f7d9f5a6-831d-4621-8c77-cbcaf993e406" xsi:nil="true"/>
-  </documentManagement>
-</p:properties>
-</file>
-
-<file path=customXml/item2.xml><?xml version="1.0" encoding="utf-8"?>
 <ct:contentTypeSchema xmlns:ct="http://schemas.microsoft.com/office/2006/metadata/contentType" xmlns:ma="http://schemas.microsoft.com/office/2006/metadata/properties/metaAttributes" ct:_="" ma:_="" ma:contentTypeName="Document" ma:contentTypeID="0x0101005A5B8F5EAAC22C48A11F5D9A60E6F21D" ma:contentTypeVersion="16" ma:contentTypeDescription="Crée un document." ma:contentTypeScope="" ma:versionID="f2b963976306cc54294b7f4545a3c6c4">
   <xsd:schema xmlns:xsd="http://www.w3.org/2001/XMLSchema" xmlns:xs="http://www.w3.org/2001/XMLSchema" xmlns:p="http://schemas.microsoft.com/office/2006/metadata/properties" xmlns:ns2="a1b10758-7132-46a4-a2fe-7a2cf46f51f4" xmlns:ns3="f7d9f5a6-831d-4621-8c77-cbcaf993e406" targetNamespace="http://schemas.microsoft.com/office/2006/metadata/properties" ma:root="true" ma:fieldsID="e5e135fa2fc1295e1586ddcd9c1a8904" ns2:_="" ns3:_="">
     <xsd:import namespace="a1b10758-7132-46a4-a2fe-7a2cf46f51f4"/>
@@ -33032,6 +33894,10 @@
 </ct:contentTypeSchema>
 </file>
 
+<file path=customXml/item2.xml><?xml version="1.0" encoding="utf-8"?>
+<b:Sources xmlns:b="http://schemas.openxmlformats.org/officeDocument/2006/bibliography" xmlns="http://schemas.openxmlformats.org/officeDocument/2006/bibliography" SelectedStyle="\APA.XSL" StyleName="APA"/>
+</file>
+
 <file path=customXml/item3.xml><?xml version="1.0" encoding="utf-8"?>
 <?mso-contentType ?>
 <FormTemplates xmlns="http://schemas.microsoft.com/sharepoint/v3/contenttype/forms">
@@ -33042,21 +33908,17 @@
 </file>
 
 <file path=customXml/item4.xml><?xml version="1.0" encoding="utf-8"?>
-<b:Sources xmlns:b="http://schemas.openxmlformats.org/officeDocument/2006/bibliography" xmlns="http://schemas.openxmlformats.org/officeDocument/2006/bibliography" SelectedStyle="\APA.XSL" StyleName="APA"/>
+<p:properties xmlns:p="http://schemas.microsoft.com/office/2006/metadata/properties" xmlns:xsi="http://www.w3.org/2001/XMLSchema-instance" xmlns:pc="http://schemas.microsoft.com/office/infopath/2007/PartnerControls">
+  <documentManagement>
+    <lcf76f155ced4ddcb4097134ff3c332f xmlns="a1b10758-7132-46a4-a2fe-7a2cf46f51f4">
+      <Terms xmlns="http://schemas.microsoft.com/office/infopath/2007/PartnerControls"/>
+    </lcf76f155ced4ddcb4097134ff3c332f>
+    <TaxCatchAll xmlns="f7d9f5a6-831d-4621-8c77-cbcaf993e406" xsi:nil="true"/>
+  </documentManagement>
+</p:properties>
 </file>
 
 <file path=customXml/itemProps1.xml><?xml version="1.0" encoding="utf-8"?>
-<ds:datastoreItem xmlns:ds="http://schemas.openxmlformats.org/officeDocument/2006/customXml" ds:itemID="{2319CDB8-A2CD-412D-8359-13E6B4DF1FF4}">
-  <ds:schemaRefs>
-    <ds:schemaRef ds:uri="http://schemas.microsoft.com/office/2006/metadata/properties"/>
-    <ds:schemaRef ds:uri="http://schemas.microsoft.com/office/infopath/2007/PartnerControls"/>
-    <ds:schemaRef ds:uri="a1b10758-7132-46a4-a2fe-7a2cf46f51f4"/>
-    <ds:schemaRef ds:uri="f7d9f5a6-831d-4621-8c77-cbcaf993e406"/>
-  </ds:schemaRefs>
-</ds:datastoreItem>
-</file>
-
-<file path=customXml/itemProps2.xml><?xml version="1.0" encoding="utf-8"?>
 <ds:datastoreItem xmlns:ds="http://schemas.openxmlformats.org/officeDocument/2006/customXml" ds:itemID="{41546E4A-837A-4BEF-A4B8-FFD4EAB4E855}">
   <ds:schemaRefs>
     <ds:schemaRef ds:uri="http://schemas.microsoft.com/office/2006/metadata/contentType"/>
@@ -33075,6 +33937,14 @@
 </ds:datastoreItem>
 </file>
 
+<file path=customXml/itemProps2.xml><?xml version="1.0" encoding="utf-8"?>
+<ds:datastoreItem xmlns:ds="http://schemas.openxmlformats.org/officeDocument/2006/customXml" ds:itemID="{C8C35155-3E6A-4058-B6E4-303717845E3B}">
+  <ds:schemaRefs>
+    <ds:schemaRef ds:uri="http://schemas.openxmlformats.org/officeDocument/2006/bibliography"/>
+  </ds:schemaRefs>
+</ds:datastoreItem>
+</file>
+
 <file path=customXml/itemProps3.xml><?xml version="1.0" encoding="utf-8"?>
 <ds:datastoreItem xmlns:ds="http://schemas.openxmlformats.org/officeDocument/2006/customXml" ds:itemID="{6C3F7A66-EDE3-46FD-83EB-3C265E5D2669}">
   <ds:schemaRefs>
@@ -33084,9 +33954,12 @@
 </file>
 
 <file path=customXml/itemProps4.xml><?xml version="1.0" encoding="utf-8"?>
-<ds:datastoreItem xmlns:ds="http://schemas.openxmlformats.org/officeDocument/2006/customXml" ds:itemID="{C8C35155-3E6A-4058-B6E4-303717845E3B}">
+<ds:datastoreItem xmlns:ds="http://schemas.openxmlformats.org/officeDocument/2006/customXml" ds:itemID="{2319CDB8-A2CD-412D-8359-13E6B4DF1FF4}">
   <ds:schemaRefs>
-    <ds:schemaRef ds:uri="http://schemas.openxmlformats.org/officeDocument/2006/bibliography"/>
+    <ds:schemaRef ds:uri="http://schemas.microsoft.com/office/2006/metadata/properties"/>
+    <ds:schemaRef ds:uri="http://schemas.microsoft.com/office/infopath/2007/PartnerControls"/>
+    <ds:schemaRef ds:uri="a1b10758-7132-46a4-a2fe-7a2cf46f51f4"/>
+    <ds:schemaRef ds:uri="f7d9f5a6-831d-4621-8c77-cbcaf993e406"/>
   </ds:schemaRefs>
 </ds:datastoreItem>
 </file>
</xml_diff>